<commit_message>
21 timer og 20 min til deadline
</commit_message>
<xml_diff>
--- a/Prosjekt-del-3/Raport del 3.docx
+++ b/Prosjekt-del-3/Raport del 3.docx
@@ -2,6 +2,8 @@
 <file path=word/document.xml><?xml version="1.0" encoding="utf-8"?>
 <w:document xmlns:wpc="http://schemas.microsoft.com/office/word/2010/wordprocessingCanvas" xmlns:cx="http://schemas.microsoft.com/office/drawing/2014/chartex" xmlns:cx1="http://schemas.microsoft.com/office/drawing/2015/9/8/chartex" xmlns:cx2="http://schemas.microsoft.com/office/drawing/2015/10/21/chartex" xmlns:cx3="http://schemas.microsoft.com/office/drawing/2016/5/9/chartex" xmlns:cx4="http://schemas.microsoft.com/office/drawing/2016/5/10/chartex" xmlns:cx5="http://schemas.microsoft.com/office/drawing/2016/5/11/chartex" xmlns:cx6="http://schemas.microsoft.com/office/drawing/2016/5/12/chartex" xmlns:cx7="http://schemas.microsoft.com/office/drawing/2016/5/13/chartex" xmlns:cx8="http://schemas.microsoft.com/office/drawing/2016/5/14/chartex" xmlns:mc="http://schemas.openxmlformats.org/markup-compatibility/2006" xmlns:aink="http://schemas.microsoft.com/office/drawing/2016/ink" xmlns:am3d="http://schemas.microsoft.com/office/drawing/2017/model3d" xmlns:o="urn:schemas-microsoft-com:office:office" xmlns:r="http://schemas.openxmlformats.org/officeDocument/2006/relationships" xmlns:m="http://schemas.openxmlformats.org/officeDocument/2006/math" xmlns:v="urn:schemas-microsoft-com:vml" xmlns:wp14="http://schemas.microsoft.com/office/word/2010/wordprocessingDrawing" xmlns:wp="http://schemas.openxmlformats.org/drawingml/2006/wordprocessingDrawing" xmlns:w10="urn:schemas-microsoft-com:office:word" xmlns:w="http://schemas.openxmlformats.org/wordprocessingml/2006/main" xmlns:w14="http://schemas.microsoft.com/office/word/2010/wordml" xmlns:w15="http://schemas.microsoft.com/office/word/2012/wordml" xmlns:w16se="http://schemas.microsoft.com/office/word/2015/wordml/symex" xmlns:wpg="http://schemas.microsoft.com/office/word/2010/wordprocessingGroup" xmlns:wpi="http://schemas.microsoft.com/office/word/2010/wordprocessingInk" xmlns:wne="http://schemas.microsoft.com/office/word/2006/wordml" xmlns:wps="http://schemas.microsoft.com/office/word/2010/wordprocessingShape" mc:Ignorable="w14 w15 w16se wp14">
   <w:body>
+    <w:bookmarkStart w:id="0" w:name="_Hlk498513493" w:displacedByCustomXml="next"/>
+    <w:bookmarkEnd w:id="0" w:displacedByCustomXml="next"/>
     <w:sdt>
       <w:sdtPr>
         <w:rPr>
@@ -4122,7 +4124,7 @@
           <w:r>
             <w:fldChar w:fldCharType="separate"/>
           </w:r>
-          <w:hyperlink w:anchor="_Toc498463121" w:history="1">
+          <w:hyperlink w:anchor="_Toc498522790" w:history="1">
             <w:r>
               <w:rPr>
                 <w:rStyle w:val="Hyperkobling"/>
@@ -4149,7 +4151,7 @@
                 <w:noProof/>
                 <w:webHidden/>
               </w:rPr>
-              <w:instrText xml:space="preserve"> PAGEREF _Toc498463121 \h </w:instrText>
+              <w:instrText xml:space="preserve"> PAGEREF _Toc498522790 \h </w:instrText>
             </w:r>
             <w:r>
               <w:rPr>
@@ -4192,7 +4194,7 @@
               <w:lang w:val="en-US"/>
             </w:rPr>
           </w:pPr>
-          <w:hyperlink w:anchor="_Toc498463122" w:history="1">
+          <w:hyperlink w:anchor="_Toc498522791" w:history="1">
             <w:r>
               <w:rPr>
                 <w:rStyle w:val="Hyperkobling"/>
@@ -4219,7 +4221,7 @@
                 <w:noProof/>
                 <w:webHidden/>
               </w:rPr>
-              <w:instrText xml:space="preserve"> PAGEREF _Toc498463122 \h </w:instrText>
+              <w:instrText xml:space="preserve"> PAGEREF _Toc498522791 \h </w:instrText>
             </w:r>
             <w:r>
               <w:rPr>
@@ -4262,13 +4264,14 @@
               <w:lang w:val="en-US"/>
             </w:rPr>
           </w:pPr>
-          <w:hyperlink w:anchor="_Toc498463123" w:history="1">
+          <w:hyperlink w:anchor="_Toc498522792" w:history="1">
             <w:r>
               <w:rPr>
                 <w:rStyle w:val="Hyperkobling"/>
                 <w:noProof/>
-              </w:rPr>
-              <w:t>Styre LED med meldings ID</w:t>
+                <w:lang w:val="en-US"/>
+              </w:rPr>
+              <w:t>Dual CAN-bus adapter for Teensy 3.6</w:t>
             </w:r>
             <w:r>
               <w:rPr>
@@ -4289,7 +4292,7 @@
                 <w:noProof/>
                 <w:webHidden/>
               </w:rPr>
-              <w:instrText xml:space="preserve"> PAGEREF _Toc498463123 \h </w:instrText>
+              <w:instrText xml:space="preserve"> PAGEREF _Toc498522792 \h </w:instrText>
             </w:r>
             <w:r>
               <w:rPr>
@@ -4309,7 +4312,7 @@
                 <w:noProof/>
                 <w:webHidden/>
               </w:rPr>
-              <w:t>6</w:t>
+              <w:t>3</w:t>
             </w:r>
             <w:r>
               <w:rPr>
@@ -4332,13 +4335,13 @@
               <w:lang w:val="en-US"/>
             </w:rPr>
           </w:pPr>
-          <w:hyperlink w:anchor="_Toc498463124" w:history="1">
+          <w:hyperlink w:anchor="_Toc498522793" w:history="1">
             <w:r>
               <w:rPr>
                 <w:rStyle w:val="Hyperkobling"/>
                 <w:noProof/>
               </w:rPr>
-              <w:t>Styre LED med innhold i melding</w:t>
+              <w:t>PCAN-USB FD adapter</w:t>
             </w:r>
             <w:r>
               <w:rPr>
@@ -4359,7 +4362,7 @@
                 <w:noProof/>
                 <w:webHidden/>
               </w:rPr>
-              <w:instrText xml:space="preserve"> PAGEREF _Toc498463124 \h </w:instrText>
+              <w:instrText xml:space="preserve"> PAGEREF _Toc498522793 \h </w:instrText>
             </w:r>
             <w:r>
               <w:rPr>
@@ -4379,7 +4382,7 @@
                 <w:noProof/>
                 <w:webHidden/>
               </w:rPr>
-              <w:t>6</w:t>
+              <w:t>3</w:t>
             </w:r>
             <w:r>
               <w:rPr>
@@ -4402,12 +4405,572 @@
               <w:lang w:val="en-US"/>
             </w:rPr>
           </w:pPr>
-          <w:hyperlink w:anchor="_Toc498463125" w:history="1">
+          <w:hyperlink w:anchor="_Toc498522794" w:history="1">
             <w:r>
               <w:rPr>
                 <w:rStyle w:val="Hyperkobling"/>
                 <w:noProof/>
               </w:rPr>
+              <w:t>Sende og motta CAN-meldinger</w:t>
+            </w:r>
+            <w:r>
+              <w:rPr>
+                <w:noProof/>
+                <w:webHidden/>
+              </w:rPr>
+              <w:tab/>
+            </w:r>
+            <w:r>
+              <w:rPr>
+                <w:noProof/>
+                <w:webHidden/>
+              </w:rPr>
+              <w:fldChar w:fldCharType="begin"/>
+            </w:r>
+            <w:r>
+              <w:rPr>
+                <w:noProof/>
+                <w:webHidden/>
+              </w:rPr>
+              <w:instrText xml:space="preserve"> PAGEREF _Toc498522794 \h </w:instrText>
+            </w:r>
+            <w:r>
+              <w:rPr>
+                <w:noProof/>
+                <w:webHidden/>
+              </w:rPr>
+            </w:r>
+            <w:r>
+              <w:rPr>
+                <w:noProof/>
+                <w:webHidden/>
+              </w:rPr>
+              <w:fldChar w:fldCharType="separate"/>
+            </w:r>
+            <w:r>
+              <w:rPr>
+                <w:noProof/>
+                <w:webHidden/>
+              </w:rPr>
+              <w:t>3</w:t>
+            </w:r>
+            <w:r>
+              <w:rPr>
+                <w:noProof/>
+                <w:webHidden/>
+              </w:rPr>
+              <w:fldChar w:fldCharType="end"/>
+            </w:r>
+          </w:hyperlink>
+        </w:p>
+        <w:p>
+          <w:pPr>
+            <w:pStyle w:val="INNH3"/>
+            <w:tabs>
+              <w:tab w:val="right" w:leader="dot" w:pos="9016"/>
+            </w:tabs>
+            <w:rPr>
+              <w:rFonts w:eastAsiaTheme="minorEastAsia"/>
+              <w:noProof/>
+              <w:lang w:val="en-US"/>
+            </w:rPr>
+          </w:pPr>
+          <w:hyperlink w:anchor="_Toc498522795" w:history="1">
+            <w:r>
+              <w:rPr>
+                <w:rStyle w:val="Hyperkobling"/>
+                <w:noProof/>
+              </w:rPr>
+              <w:t>Void</w:t>
+            </w:r>
+            <w:r>
+              <w:rPr>
+                <w:noProof/>
+                <w:webHidden/>
+              </w:rPr>
+              <w:tab/>
+            </w:r>
+            <w:r>
+              <w:rPr>
+                <w:noProof/>
+                <w:webHidden/>
+              </w:rPr>
+              <w:fldChar w:fldCharType="begin"/>
+            </w:r>
+            <w:r>
+              <w:rPr>
+                <w:noProof/>
+                <w:webHidden/>
+              </w:rPr>
+              <w:instrText xml:space="preserve"> PAGEREF _Toc498522795 \h </w:instrText>
+            </w:r>
+            <w:r>
+              <w:rPr>
+                <w:noProof/>
+                <w:webHidden/>
+              </w:rPr>
+            </w:r>
+            <w:r>
+              <w:rPr>
+                <w:noProof/>
+                <w:webHidden/>
+              </w:rPr>
+              <w:fldChar w:fldCharType="separate"/>
+            </w:r>
+            <w:r>
+              <w:rPr>
+                <w:noProof/>
+                <w:webHidden/>
+              </w:rPr>
+              <w:t>3</w:t>
+            </w:r>
+            <w:r>
+              <w:rPr>
+                <w:noProof/>
+                <w:webHidden/>
+              </w:rPr>
+              <w:fldChar w:fldCharType="end"/>
+            </w:r>
+          </w:hyperlink>
+        </w:p>
+        <w:p>
+          <w:pPr>
+            <w:pStyle w:val="INNH3"/>
+            <w:tabs>
+              <w:tab w:val="right" w:leader="dot" w:pos="9016"/>
+            </w:tabs>
+            <w:rPr>
+              <w:rFonts w:eastAsiaTheme="minorEastAsia"/>
+              <w:noProof/>
+              <w:lang w:val="en-US"/>
+            </w:rPr>
+          </w:pPr>
+          <w:hyperlink w:anchor="_Toc498522796" w:history="1">
+            <w:r>
+              <w:rPr>
+                <w:rStyle w:val="Hyperkobling"/>
+                <w:noProof/>
+              </w:rPr>
+              <w:t>Loop</w:t>
+            </w:r>
+            <w:r>
+              <w:rPr>
+                <w:noProof/>
+                <w:webHidden/>
+              </w:rPr>
+              <w:tab/>
+            </w:r>
+            <w:r>
+              <w:rPr>
+                <w:noProof/>
+                <w:webHidden/>
+              </w:rPr>
+              <w:fldChar w:fldCharType="begin"/>
+            </w:r>
+            <w:r>
+              <w:rPr>
+                <w:noProof/>
+                <w:webHidden/>
+              </w:rPr>
+              <w:instrText xml:space="preserve"> PAGEREF _Toc498522796 \h </w:instrText>
+            </w:r>
+            <w:r>
+              <w:rPr>
+                <w:noProof/>
+                <w:webHidden/>
+              </w:rPr>
+            </w:r>
+            <w:r>
+              <w:rPr>
+                <w:noProof/>
+                <w:webHidden/>
+              </w:rPr>
+              <w:fldChar w:fldCharType="separate"/>
+            </w:r>
+            <w:r>
+              <w:rPr>
+                <w:noProof/>
+                <w:webHidden/>
+              </w:rPr>
+              <w:t>4</w:t>
+            </w:r>
+            <w:r>
+              <w:rPr>
+                <w:noProof/>
+                <w:webHidden/>
+              </w:rPr>
+              <w:fldChar w:fldCharType="end"/>
+            </w:r>
+          </w:hyperlink>
+        </w:p>
+        <w:p>
+          <w:pPr>
+            <w:pStyle w:val="INNH2"/>
+            <w:tabs>
+              <w:tab w:val="right" w:leader="dot" w:pos="9016"/>
+            </w:tabs>
+            <w:rPr>
+              <w:rFonts w:eastAsiaTheme="minorEastAsia"/>
+              <w:noProof/>
+              <w:lang w:val="en-US"/>
+            </w:rPr>
+          </w:pPr>
+          <w:hyperlink w:anchor="_Toc498522797" w:history="1">
+            <w:r>
+              <w:rPr>
+                <w:rStyle w:val="Hyperkobling"/>
+                <w:noProof/>
+              </w:rPr>
+              <w:t>Sende CAN-melding</w:t>
+            </w:r>
+            <w:r>
+              <w:rPr>
+                <w:noProof/>
+                <w:webHidden/>
+              </w:rPr>
+              <w:tab/>
+            </w:r>
+            <w:r>
+              <w:rPr>
+                <w:noProof/>
+                <w:webHidden/>
+              </w:rPr>
+              <w:fldChar w:fldCharType="begin"/>
+            </w:r>
+            <w:r>
+              <w:rPr>
+                <w:noProof/>
+                <w:webHidden/>
+              </w:rPr>
+              <w:instrText xml:space="preserve"> PAGEREF _Toc498522797 \h </w:instrText>
+            </w:r>
+            <w:r>
+              <w:rPr>
+                <w:noProof/>
+                <w:webHidden/>
+              </w:rPr>
+            </w:r>
+            <w:r>
+              <w:rPr>
+                <w:noProof/>
+                <w:webHidden/>
+              </w:rPr>
+              <w:fldChar w:fldCharType="separate"/>
+            </w:r>
+            <w:r>
+              <w:rPr>
+                <w:noProof/>
+                <w:webHidden/>
+              </w:rPr>
+              <w:t>4</w:t>
+            </w:r>
+            <w:r>
+              <w:rPr>
+                <w:noProof/>
+                <w:webHidden/>
+              </w:rPr>
+              <w:fldChar w:fldCharType="end"/>
+            </w:r>
+          </w:hyperlink>
+        </w:p>
+        <w:p>
+          <w:pPr>
+            <w:pStyle w:val="INNH3"/>
+            <w:tabs>
+              <w:tab w:val="right" w:leader="dot" w:pos="9016"/>
+            </w:tabs>
+            <w:rPr>
+              <w:rFonts w:eastAsiaTheme="minorEastAsia"/>
+              <w:noProof/>
+              <w:lang w:val="en-US"/>
+            </w:rPr>
+          </w:pPr>
+          <w:hyperlink w:anchor="_Toc498522798" w:history="1">
+            <w:r>
+              <w:rPr>
+                <w:rStyle w:val="Hyperkobling"/>
+                <w:noProof/>
+              </w:rPr>
+              <w:t>PcanView</w:t>
+            </w:r>
+            <w:r>
+              <w:rPr>
+                <w:noProof/>
+                <w:webHidden/>
+              </w:rPr>
+              <w:tab/>
+            </w:r>
+            <w:r>
+              <w:rPr>
+                <w:noProof/>
+                <w:webHidden/>
+              </w:rPr>
+              <w:fldChar w:fldCharType="begin"/>
+            </w:r>
+            <w:r>
+              <w:rPr>
+                <w:noProof/>
+                <w:webHidden/>
+              </w:rPr>
+              <w:instrText xml:space="preserve"> PAGEREF _Toc498522798 \h </w:instrText>
+            </w:r>
+            <w:r>
+              <w:rPr>
+                <w:noProof/>
+                <w:webHidden/>
+              </w:rPr>
+            </w:r>
+            <w:r>
+              <w:rPr>
+                <w:noProof/>
+                <w:webHidden/>
+              </w:rPr>
+              <w:fldChar w:fldCharType="separate"/>
+            </w:r>
+            <w:r>
+              <w:rPr>
+                <w:noProof/>
+                <w:webHidden/>
+              </w:rPr>
+              <w:t>5</w:t>
+            </w:r>
+            <w:r>
+              <w:rPr>
+                <w:noProof/>
+                <w:webHidden/>
+              </w:rPr>
+              <w:fldChar w:fldCharType="end"/>
+            </w:r>
+          </w:hyperlink>
+        </w:p>
+        <w:p>
+          <w:pPr>
+            <w:pStyle w:val="INNH3"/>
+            <w:tabs>
+              <w:tab w:val="right" w:leader="dot" w:pos="9016"/>
+            </w:tabs>
+            <w:rPr>
+              <w:rFonts w:eastAsiaTheme="minorEastAsia"/>
+              <w:noProof/>
+              <w:lang w:val="en-US"/>
+            </w:rPr>
+          </w:pPr>
+          <w:hyperlink w:anchor="_Toc498522799" w:history="1">
+            <w:r>
+              <w:rPr>
+                <w:rStyle w:val="Hyperkobling"/>
+                <w:noProof/>
+              </w:rPr>
+              <w:t>Sendre melding</w:t>
+            </w:r>
+            <w:r>
+              <w:rPr>
+                <w:noProof/>
+                <w:webHidden/>
+              </w:rPr>
+              <w:tab/>
+            </w:r>
+            <w:r>
+              <w:rPr>
+                <w:noProof/>
+                <w:webHidden/>
+              </w:rPr>
+              <w:fldChar w:fldCharType="begin"/>
+            </w:r>
+            <w:r>
+              <w:rPr>
+                <w:noProof/>
+                <w:webHidden/>
+              </w:rPr>
+              <w:instrText xml:space="preserve"> PAGEREF _Toc498522799 \h </w:instrText>
+            </w:r>
+            <w:r>
+              <w:rPr>
+                <w:noProof/>
+                <w:webHidden/>
+              </w:rPr>
+            </w:r>
+            <w:r>
+              <w:rPr>
+                <w:noProof/>
+                <w:webHidden/>
+              </w:rPr>
+              <w:fldChar w:fldCharType="separate"/>
+            </w:r>
+            <w:r>
+              <w:rPr>
+                <w:noProof/>
+                <w:webHidden/>
+              </w:rPr>
+              <w:t>5</w:t>
+            </w:r>
+            <w:r>
+              <w:rPr>
+                <w:noProof/>
+                <w:webHidden/>
+              </w:rPr>
+              <w:fldChar w:fldCharType="end"/>
+            </w:r>
+          </w:hyperlink>
+        </w:p>
+        <w:p>
+          <w:pPr>
+            <w:pStyle w:val="INNH2"/>
+            <w:tabs>
+              <w:tab w:val="right" w:leader="dot" w:pos="9016"/>
+            </w:tabs>
+            <w:rPr>
+              <w:rFonts w:eastAsiaTheme="minorEastAsia"/>
+              <w:noProof/>
+              <w:lang w:val="en-US"/>
+            </w:rPr>
+          </w:pPr>
+          <w:hyperlink w:anchor="_Toc498522800" w:history="1">
+            <w:r>
+              <w:rPr>
+                <w:rStyle w:val="Hyperkobling"/>
+                <w:noProof/>
+              </w:rPr>
+              <w:t>Styre LED med meldings ID</w:t>
+            </w:r>
+            <w:r>
+              <w:rPr>
+                <w:noProof/>
+                <w:webHidden/>
+              </w:rPr>
+              <w:tab/>
+            </w:r>
+            <w:r>
+              <w:rPr>
+                <w:noProof/>
+                <w:webHidden/>
+              </w:rPr>
+              <w:fldChar w:fldCharType="begin"/>
+            </w:r>
+            <w:r>
+              <w:rPr>
+                <w:noProof/>
+                <w:webHidden/>
+              </w:rPr>
+              <w:instrText xml:space="preserve"> PAGEREF _Toc498522800 \h </w:instrText>
+            </w:r>
+            <w:r>
+              <w:rPr>
+                <w:noProof/>
+                <w:webHidden/>
+              </w:rPr>
+            </w:r>
+            <w:r>
+              <w:rPr>
+                <w:noProof/>
+                <w:webHidden/>
+              </w:rPr>
+              <w:fldChar w:fldCharType="separate"/>
+            </w:r>
+            <w:r>
+              <w:rPr>
+                <w:noProof/>
+                <w:webHidden/>
+              </w:rPr>
+              <w:t>6</w:t>
+            </w:r>
+            <w:r>
+              <w:rPr>
+                <w:noProof/>
+                <w:webHidden/>
+              </w:rPr>
+              <w:fldChar w:fldCharType="end"/>
+            </w:r>
+          </w:hyperlink>
+        </w:p>
+        <w:p>
+          <w:pPr>
+            <w:pStyle w:val="INNH2"/>
+            <w:tabs>
+              <w:tab w:val="right" w:leader="dot" w:pos="9016"/>
+            </w:tabs>
+            <w:rPr>
+              <w:rFonts w:eastAsiaTheme="minorEastAsia"/>
+              <w:noProof/>
+              <w:lang w:val="en-US"/>
+            </w:rPr>
+          </w:pPr>
+          <w:hyperlink w:anchor="_Toc498522801" w:history="1">
+            <w:r>
+              <w:rPr>
+                <w:rStyle w:val="Hyperkobling"/>
+                <w:noProof/>
+              </w:rPr>
+              <w:t>Styre LED med innhold i melding</w:t>
+            </w:r>
+            <w:r>
+              <w:rPr>
+                <w:noProof/>
+                <w:webHidden/>
+              </w:rPr>
+              <w:tab/>
+            </w:r>
+            <w:r>
+              <w:rPr>
+                <w:noProof/>
+                <w:webHidden/>
+              </w:rPr>
+              <w:fldChar w:fldCharType="begin"/>
+            </w:r>
+            <w:r>
+              <w:rPr>
+                <w:noProof/>
+                <w:webHidden/>
+              </w:rPr>
+              <w:instrText xml:space="preserve"> PAGEREF _Toc498522801 \h </w:instrText>
+            </w:r>
+            <w:r>
+              <w:rPr>
+                <w:noProof/>
+                <w:webHidden/>
+              </w:rPr>
+            </w:r>
+            <w:r>
+              <w:rPr>
+                <w:noProof/>
+                <w:webHidden/>
+              </w:rPr>
+              <w:fldChar w:fldCharType="separate"/>
+            </w:r>
+            <w:r>
+              <w:rPr>
+                <w:noProof/>
+                <w:webHidden/>
+              </w:rPr>
+              <w:t>6</w:t>
+            </w:r>
+            <w:r>
+              <w:rPr>
+                <w:noProof/>
+                <w:webHidden/>
+              </w:rPr>
+              <w:fldChar w:fldCharType="end"/>
+            </w:r>
+          </w:hyperlink>
+        </w:p>
+        <w:p>
+          <w:pPr>
+            <w:pStyle w:val="INNH2"/>
+            <w:tabs>
+              <w:tab w:val="right" w:leader="dot" w:pos="9016"/>
+            </w:tabs>
+            <w:rPr>
+              <w:rFonts w:eastAsiaTheme="minorEastAsia"/>
+              <w:noProof/>
+              <w:lang w:val="en-US"/>
+            </w:rPr>
+          </w:pPr>
+          <w:hyperlink w:anchor="_Toc498522802" w:history="1">
+            <w:r>
+              <w:rPr>
+                <w:rStyle w:val="Hyperkobling"/>
+                <w:noProof/>
+              </w:rPr>
               <w:t>Rapportere verdier fra IMU via CAN-bus</w:t>
             </w:r>
             <w:r>
@@ -4429,7 +4992,7 @@
                 <w:noProof/>
                 <w:webHidden/>
               </w:rPr>
-              <w:instrText xml:space="preserve"> PAGEREF _Toc498463125 \h </w:instrText>
+              <w:instrText xml:space="preserve"> PAGEREF _Toc498522802 \h </w:instrText>
             </w:r>
             <w:r>
               <w:rPr>
@@ -4450,6 +5013,76 @@
                 <w:webHidden/>
               </w:rPr>
               <w:t>7</w:t>
+            </w:r>
+            <w:r>
+              <w:rPr>
+                <w:noProof/>
+                <w:webHidden/>
+              </w:rPr>
+              <w:fldChar w:fldCharType="end"/>
+            </w:r>
+          </w:hyperlink>
+        </w:p>
+        <w:p>
+          <w:pPr>
+            <w:pStyle w:val="INNH2"/>
+            <w:tabs>
+              <w:tab w:val="right" w:leader="dot" w:pos="9016"/>
+            </w:tabs>
+            <w:rPr>
+              <w:rFonts w:eastAsiaTheme="minorEastAsia"/>
+              <w:noProof/>
+              <w:lang w:val="en-US"/>
+            </w:rPr>
+          </w:pPr>
+          <w:hyperlink w:anchor="_Toc498522803" w:history="1">
+            <w:r>
+              <w:rPr>
+                <w:rStyle w:val="Hyperkobling"/>
+                <w:noProof/>
+              </w:rPr>
+              <w:t>Kontakt mellom Teensyer</w:t>
+            </w:r>
+            <w:r>
+              <w:rPr>
+                <w:noProof/>
+                <w:webHidden/>
+              </w:rPr>
+              <w:tab/>
+            </w:r>
+            <w:r>
+              <w:rPr>
+                <w:noProof/>
+                <w:webHidden/>
+              </w:rPr>
+              <w:fldChar w:fldCharType="begin"/>
+            </w:r>
+            <w:r>
+              <w:rPr>
+                <w:noProof/>
+                <w:webHidden/>
+              </w:rPr>
+              <w:instrText xml:space="preserve"> PAGEREF _Toc498522803 \h </w:instrText>
+            </w:r>
+            <w:r>
+              <w:rPr>
+                <w:noProof/>
+                <w:webHidden/>
+              </w:rPr>
+            </w:r>
+            <w:r>
+              <w:rPr>
+                <w:noProof/>
+                <w:webHidden/>
+              </w:rPr>
+              <w:fldChar w:fldCharType="separate"/>
+            </w:r>
+            <w:r>
+              <w:rPr>
+                <w:noProof/>
+                <w:webHidden/>
+              </w:rPr>
+              <w:t>8</w:t>
             </w:r>
             <w:r>
               <w:rPr>
@@ -4472,7 +5105,7 @@
               <w:lang w:val="en-US"/>
             </w:rPr>
           </w:pPr>
-          <w:hyperlink w:anchor="_Toc498463126" w:history="1">
+          <w:hyperlink w:anchor="_Toc498522804" w:history="1">
             <w:r>
               <w:rPr>
                 <w:rStyle w:val="Hyperkobling"/>
@@ -4499,7 +5132,7 @@
                 <w:noProof/>
                 <w:webHidden/>
               </w:rPr>
-              <w:instrText xml:space="preserve"> PAGEREF _Toc498463126 \h </w:instrText>
+              <w:instrText xml:space="preserve"> PAGEREF _Toc498522804 \h </w:instrText>
             </w:r>
             <w:r>
               <w:rPr>
@@ -4519,7 +5152,147 @@
                 <w:noProof/>
                 <w:webHidden/>
               </w:rPr>
-              <w:t>8</w:t>
+              <w:t>9</w:t>
+            </w:r>
+            <w:r>
+              <w:rPr>
+                <w:noProof/>
+                <w:webHidden/>
+              </w:rPr>
+              <w:fldChar w:fldCharType="end"/>
+            </w:r>
+          </w:hyperlink>
+        </w:p>
+        <w:p>
+          <w:pPr>
+            <w:pStyle w:val="INNH2"/>
+            <w:tabs>
+              <w:tab w:val="right" w:leader="dot" w:pos="9016"/>
+            </w:tabs>
+            <w:rPr>
+              <w:rFonts w:eastAsiaTheme="minorEastAsia"/>
+              <w:noProof/>
+              <w:lang w:val="en-US"/>
+            </w:rPr>
+          </w:pPr>
+          <w:hyperlink w:anchor="_Toc498522805" w:history="1">
+            <w:r>
+              <w:rPr>
+                <w:rStyle w:val="Hyperkobling"/>
+                <w:noProof/>
+              </w:rPr>
+              <w:t>PcanView</w:t>
+            </w:r>
+            <w:r>
+              <w:rPr>
+                <w:noProof/>
+                <w:webHidden/>
+              </w:rPr>
+              <w:tab/>
+            </w:r>
+            <w:r>
+              <w:rPr>
+                <w:noProof/>
+                <w:webHidden/>
+              </w:rPr>
+              <w:fldChar w:fldCharType="begin"/>
+            </w:r>
+            <w:r>
+              <w:rPr>
+                <w:noProof/>
+                <w:webHidden/>
+              </w:rPr>
+              <w:instrText xml:space="preserve"> PAGEREF _Toc498522805 \h </w:instrText>
+            </w:r>
+            <w:r>
+              <w:rPr>
+                <w:noProof/>
+                <w:webHidden/>
+              </w:rPr>
+            </w:r>
+            <w:r>
+              <w:rPr>
+                <w:noProof/>
+                <w:webHidden/>
+              </w:rPr>
+              <w:fldChar w:fldCharType="separate"/>
+            </w:r>
+            <w:r>
+              <w:rPr>
+                <w:noProof/>
+                <w:webHidden/>
+              </w:rPr>
+              <w:t>9</w:t>
+            </w:r>
+            <w:r>
+              <w:rPr>
+                <w:noProof/>
+                <w:webHidden/>
+              </w:rPr>
+              <w:fldChar w:fldCharType="end"/>
+            </w:r>
+          </w:hyperlink>
+        </w:p>
+        <w:p>
+          <w:pPr>
+            <w:pStyle w:val="INNH2"/>
+            <w:tabs>
+              <w:tab w:val="right" w:leader="dot" w:pos="9016"/>
+            </w:tabs>
+            <w:rPr>
+              <w:rFonts w:eastAsiaTheme="minorEastAsia"/>
+              <w:noProof/>
+              <w:lang w:val="en-US"/>
+            </w:rPr>
+          </w:pPr>
+          <w:hyperlink w:anchor="_Toc498522806" w:history="1">
+            <w:r>
+              <w:rPr>
+                <w:rStyle w:val="Hyperkobling"/>
+                <w:noProof/>
+              </w:rPr>
+              <w:t>Sende CAN-meldinger</w:t>
+            </w:r>
+            <w:r>
+              <w:rPr>
+                <w:noProof/>
+                <w:webHidden/>
+              </w:rPr>
+              <w:tab/>
+            </w:r>
+            <w:r>
+              <w:rPr>
+                <w:noProof/>
+                <w:webHidden/>
+              </w:rPr>
+              <w:fldChar w:fldCharType="begin"/>
+            </w:r>
+            <w:r>
+              <w:rPr>
+                <w:noProof/>
+                <w:webHidden/>
+              </w:rPr>
+              <w:instrText xml:space="preserve"> PAGEREF _Toc498522806 \h </w:instrText>
+            </w:r>
+            <w:r>
+              <w:rPr>
+                <w:noProof/>
+                <w:webHidden/>
+              </w:rPr>
+            </w:r>
+            <w:r>
+              <w:rPr>
+                <w:noProof/>
+                <w:webHidden/>
+              </w:rPr>
+              <w:fldChar w:fldCharType="separate"/>
+            </w:r>
+            <w:r>
+              <w:rPr>
+                <w:noProof/>
+                <w:webHidden/>
+              </w:rPr>
+              <w:t>9</w:t>
             </w:r>
             <w:r>
               <w:rPr>
@@ -4542,12 +5315,82 @@
               <w:lang w:val="en-US"/>
             </w:rPr>
           </w:pPr>
-          <w:hyperlink w:anchor="_Toc498463127" w:history="1">
+          <w:hyperlink w:anchor="_Toc498522807" w:history="1">
             <w:r>
               <w:rPr>
                 <w:rStyle w:val="Hyperkobling"/>
                 <w:noProof/>
               </w:rPr>
+              <w:t>Konklusjon</w:t>
+            </w:r>
+            <w:r>
+              <w:rPr>
+                <w:noProof/>
+                <w:webHidden/>
+              </w:rPr>
+              <w:tab/>
+            </w:r>
+            <w:r>
+              <w:rPr>
+                <w:noProof/>
+                <w:webHidden/>
+              </w:rPr>
+              <w:fldChar w:fldCharType="begin"/>
+            </w:r>
+            <w:r>
+              <w:rPr>
+                <w:noProof/>
+                <w:webHidden/>
+              </w:rPr>
+              <w:instrText xml:space="preserve"> PAGEREF _Toc498522807 \h </w:instrText>
+            </w:r>
+            <w:r>
+              <w:rPr>
+                <w:noProof/>
+                <w:webHidden/>
+              </w:rPr>
+            </w:r>
+            <w:r>
+              <w:rPr>
+                <w:noProof/>
+                <w:webHidden/>
+              </w:rPr>
+              <w:fldChar w:fldCharType="separate"/>
+            </w:r>
+            <w:r>
+              <w:rPr>
+                <w:noProof/>
+                <w:webHidden/>
+              </w:rPr>
+              <w:t>11</w:t>
+            </w:r>
+            <w:r>
+              <w:rPr>
+                <w:noProof/>
+                <w:webHidden/>
+              </w:rPr>
+              <w:fldChar w:fldCharType="end"/>
+            </w:r>
+          </w:hyperlink>
+        </w:p>
+        <w:p>
+          <w:pPr>
+            <w:pStyle w:val="INNH1"/>
+            <w:tabs>
+              <w:tab w:val="right" w:leader="dot" w:pos="9016"/>
+            </w:tabs>
+            <w:rPr>
+              <w:rFonts w:eastAsiaTheme="minorEastAsia"/>
+              <w:noProof/>
+              <w:lang w:val="en-US"/>
+            </w:rPr>
+          </w:pPr>
+          <w:hyperlink w:anchor="_Toc498522808" w:history="1">
+            <w:r>
+              <w:rPr>
+                <w:rStyle w:val="Hyperkobling"/>
+                <w:noProof/>
+              </w:rPr>
               <w:t>Kilder</w:t>
             </w:r>
             <w:r>
@@ -4569,7 +5412,7 @@
                 <w:noProof/>
                 <w:webHidden/>
               </w:rPr>
-              <w:instrText xml:space="preserve"> PAGEREF _Toc498463127 \h </w:instrText>
+              <w:instrText xml:space="preserve"> PAGEREF _Toc498522808 \h </w:instrText>
             </w:r>
             <w:r>
               <w:rPr>
@@ -4589,7 +5432,7 @@
                 <w:noProof/>
                 <w:webHidden/>
               </w:rPr>
-              <w:t>9</w:t>
+              <w:t>12</w:t>
             </w:r>
             <w:r>
               <w:rPr>
@@ -4626,15 +5469,37 @@
       <w:pPr>
         <w:pStyle w:val="Overskrift1"/>
       </w:pPr>
-      <w:bookmarkStart w:id="0" w:name="_Toc498463121"/>
+      <w:bookmarkStart w:id="1" w:name="_Toc498522790"/>
       <w:r>
         <w:lastRenderedPageBreak/>
         <w:t>Introduksjon</w:t>
       </w:r>
-      <w:bookmarkEnd w:id="0"/>
+      <w:bookmarkEnd w:id="1"/>
+    </w:p>
+    <w:p>
+      <w:r>
+        <w:t xml:space="preserve">I denne delen av prosjektet skal vi </w:t>
+      </w:r>
+      <w:r>
+        <w:t xml:space="preserve">bruke CAN-bus. Vi skal sende og motta meldinger mellom en PCAN-USB FD adapter og en Teensy 3.6 ved hjelp av en Dual CAN-bus adapter for Teensy 3.6. </w:t>
+      </w:r>
+      <w:r>
+        <w:t xml:space="preserve">CAN (Controller Area Network) feiltollerant og robust nettverksstandard </w:t>
+      </w:r>
+      <w:r>
+        <w:t xml:space="preserve">som brukes veldig mye i bil bygging. </w:t>
+      </w:r>
+      <w:r>
+        <w:t>Fordelene med er mange, for eksempel:</w:t>
+      </w:r>
     </w:p>
     <w:p>
       <w:pPr>
+        <w:pStyle w:val="Listeavsnitt"/>
+        <w:numPr>
+          <w:ilvl w:val="0"/>
+          <w:numId w:val="2"/>
+        </w:numPr>
         <w:rPr>
           <w:rFonts w:asciiTheme="majorHAnsi" w:eastAsiaTheme="majorEastAsia" w:hAnsiTheme="majorHAnsi" w:cstheme="majorBidi"/>
           <w:b/>
@@ -4644,93 +5509,167 @@
         </w:rPr>
       </w:pPr>
       <w:r>
-        <w:t xml:space="preserve">I denne delen av prosjektet skal vi </w:t>
-      </w:r>
-      <w:r>
-        <w:t xml:space="preserve">bruke CAN-bus. Vi skal sende og motta meldinger mellom en PCAN-USB FD adapter og en Teensy 3.6 ved hjelp av en Dual CAN-bus adapter for Teensy 3.6. </w:t>
-      </w:r>
-      <w:r>
-        <w:t xml:space="preserve">CAN (Controller Area Network) feiltollerant og robust nettverksstandard </w:t>
-      </w:r>
-      <w:r>
-        <w:t xml:space="preserve">som brukes veldig mye i bil bygging. </w:t>
-      </w:r>
-      <w:bookmarkStart w:id="1" w:name="_GoBack"/>
-      <w:bookmarkEnd w:id="1"/>
-      <w:r>
-        <w:t xml:space="preserve"> </w:t>
-      </w:r>
-      <w:r>
-        <w:br w:type="page"/>
+        <w:t>Rask kommunikasjon mellom noder uten behov for en ekstern datamaskin.</w:t>
       </w:r>
     </w:p>
     <w:p>
       <w:pPr>
-        <w:pStyle w:val="Overskrift1"/>
+        <w:pStyle w:val="Listeavsnitt"/>
+        <w:numPr>
+          <w:ilvl w:val="0"/>
+          <w:numId w:val="2"/>
+        </w:numPr>
+        <w:rPr>
+          <w:rFonts w:asciiTheme="majorHAnsi" w:eastAsiaTheme="majorEastAsia" w:hAnsiTheme="majorHAnsi" w:cstheme="majorBidi"/>
+          <w:b/>
+          <w:color w:val="000000" w:themeColor="text1"/>
+          <w:sz w:val="32"/>
+          <w:szCs w:val="32"/>
+        </w:rPr>
       </w:pPr>
-      <w:bookmarkStart w:id="2" w:name="_Toc498463122"/>
-      <w:r>
-        <w:lastRenderedPageBreak/>
-        <w:t>Metode</w:t>
-      </w:r>
-      <w:bookmarkEnd w:id="2"/>
+      <w:r>
+        <w:t>Prioritering gitt av meldings ID, lav ID gir høy prioritet</w:t>
+      </w:r>
+      <w:r>
+        <w:t>.</w:t>
+      </w:r>
     </w:p>
     <w:p>
-      <w:r>
-        <w:t>Vi laster ned FlexCAN biblioteket og i</w:t>
-      </w:r>
-      <w:r>
-        <w:t>nstallerer det i A</w:t>
-      </w:r>
-      <w:r>
-        <w:t>rduino</w:t>
-      </w:r>
-      <w:r>
-        <w:t xml:space="preserve"> mappen. I d</w:t>
-      </w:r>
-      <w:r>
-        <w:t>ette biblioteket følger det</w:t>
-      </w:r>
-      <w:r>
-        <w:t xml:space="preserve"> med eksempelprogrammer</w:t>
-      </w:r>
-      <w:r>
-        <w:t xml:space="preserve"> og CAN-bus funksjoner som vi skal bruke senere</w:t>
-      </w:r>
-      <w:r>
-        <w:t>. Vi laster inn CANTest programm</w:t>
-      </w:r>
-      <w:r>
-        <w:t>et og sjekker om det kompilerer, fordi vi har et lignende</w:t>
-      </w:r>
-      <w:r>
-        <w:t xml:space="preserve"> </w:t>
-      </w:r>
-      <w:r>
-        <w:t>bibliotek med samme navn</w:t>
-      </w:r>
-      <w:r>
-        <w:t xml:space="preserve"> som ikke har de funksjonene vi trenger</w:t>
-      </w:r>
-      <w:r>
-        <w:t>. Vi må derfor inn å slette dette før programmet kompilerer.</w:t>
-      </w:r>
-      <w:r>
-        <w:t xml:space="preserve"> Biblioteket som slettes ligger under: (C:) &gt; Programfiler (x86) &gt; Arduino &gt; hardware &gt; teensy &gt; avr &gt; libraries.</w:t>
+      <w:pPr>
+        <w:pStyle w:val="Listeavsnitt"/>
+        <w:numPr>
+          <w:ilvl w:val="0"/>
+          <w:numId w:val="2"/>
+        </w:numPr>
+        <w:rPr>
+          <w:rFonts w:asciiTheme="majorHAnsi" w:eastAsiaTheme="majorEastAsia" w:hAnsiTheme="majorHAnsi" w:cstheme="majorBidi"/>
+          <w:b/>
+          <w:color w:val="000000" w:themeColor="text1"/>
+          <w:sz w:val="32"/>
+          <w:szCs w:val="32"/>
+        </w:rPr>
+      </w:pPr>
+      <w:r>
+        <w:t>Feiltolerant design.</w:t>
       </w:r>
     </w:p>
     <w:p>
       <w:r>
-        <w:t xml:space="preserve">Når </w:t>
-      </w:r>
-      <w:r>
-        <w:t xml:space="preserve">vi har et program som kompilerer, </w:t>
-      </w:r>
-      <w:r>
-        <w:t>skal vi koble til CAN-</w:t>
-      </w:r>
-      <w:r>
-        <w:t>bus adapteren. Vi bruker Dual CAN-bus adapter for Teensy 3.6</w:t>
+        <w:t xml:space="preserve">Vi skal også ta i bruk en Teensy 3.6. </w:t>
+      </w:r>
+      <w:r>
+        <w:t>Teensy 3.6 er en USB-basert</w:t>
+      </w:r>
+      <w:r>
+        <w:t xml:space="preserve"> mikrokontroller som er Arduino-kompatibel. </w:t>
+      </w:r>
+      <w:r>
+        <w:t xml:space="preserve">For å programmere </w:t>
+      </w:r>
+      <w:proofErr w:type="spellStart"/>
+      <w:r>
+        <w:t>Arduinoprogrammer</w:t>
+      </w:r>
+      <w:proofErr w:type="spellEnd"/>
+      <w:r>
+        <w:t xml:space="preserve"> på Teensyen laster vi ned </w:t>
+      </w:r>
+      <w:proofErr w:type="spellStart"/>
+      <w:r>
+        <w:t>tilleggsbiblioteket</w:t>
+      </w:r>
+      <w:proofErr w:type="spellEnd"/>
+      <w:r>
+        <w:t xml:space="preserve"> </w:t>
+      </w:r>
+      <w:proofErr w:type="spellStart"/>
+      <w:r>
+        <w:t>Teensyduino</w:t>
+      </w:r>
+      <w:proofErr w:type="spellEnd"/>
+      <w:sdt>
+        <w:sdtPr>
+          <w:id w:val="-905292921"/>
+          <w:citation/>
+        </w:sdtPr>
+        <w:sdtContent>
+          <w:r>
+            <w:fldChar w:fldCharType="begin"/>
+          </w:r>
+          <w:r>
+            <w:instrText xml:space="preserve"> CITATION www171 \l 1044 </w:instrText>
+          </w:r>
+          <w:r>
+            <w:fldChar w:fldCharType="separate"/>
+          </w:r>
+          <w:r>
+            <w:rPr>
+              <w:noProof/>
+            </w:rPr>
+            <w:t xml:space="preserve"> </w:t>
+          </w:r>
+          <w:r>
+            <w:rPr>
+              <w:noProof/>
+            </w:rPr>
+            <w:t>[1]</w:t>
+          </w:r>
+          <w:r>
+            <w:fldChar w:fldCharType="end"/>
+          </w:r>
+        </w:sdtContent>
+      </w:sdt>
+      <w:r>
+        <w:t>.</w:t>
+      </w:r>
+      <w:r>
+        <w:t xml:space="preserve"> Vi skal også bruke biblioteket FlexCAN for å få tilgang til CAN funksjonene </w:t>
+      </w:r>
+      <w:sdt>
+        <w:sdtPr>
+          <w:id w:val="-545216457"/>
+          <w:citation/>
+        </w:sdtPr>
+        <w:sdtContent>
+          <w:r>
+            <w:fldChar w:fldCharType="begin"/>
+          </w:r>
+          <w:r>
+            <w:instrText xml:space="preserve"> CITATION tea17 \l 1044 </w:instrText>
+          </w:r>
+          <w:r>
+            <w:fldChar w:fldCharType="separate"/>
+          </w:r>
+          <w:r>
+            <w:rPr>
+              <w:noProof/>
+            </w:rPr>
+            <w:t>[2]</w:t>
+          </w:r>
+          <w:r>
+            <w:fldChar w:fldCharType="end"/>
+          </w:r>
+        </w:sdtContent>
+      </w:sdt>
+      <w:r>
+        <w:t>.</w:t>
+      </w:r>
+    </w:p>
+    <w:p>
+      <w:r>
+        <w:t xml:space="preserve">Dual CAN-bus adapteren </w:t>
+      </w:r>
+      <w:r>
+        <w:t>inneholder to transivere, en for Can0 og en for Can1. Adapteren inneholder også en 120</w:t>
+      </w:r>
+      <w:r>
+        <w:rPr>
+          <w:rFonts w:cstheme="minorHAnsi"/>
+        </w:rPr>
+        <w:t>Ω</w:t>
+      </w:r>
+      <w:r>
+        <w:t xml:space="preserve"> terminerings motstand</w:t>
       </w:r>
       <w:sdt>
         <w:sdtPr>
@@ -4757,7 +5696,7 @@
             <w:rPr>
               <w:noProof/>
             </w:rPr>
-            <w:t>[1]</w:t>
+            <w:t>[3]</w:t>
           </w:r>
           <w:r>
             <w:fldChar w:fldCharType="end"/>
@@ -4765,10 +5704,144 @@
         </w:sdtContent>
       </w:sdt>
       <w:r>
-        <w:t>. Vi velger å lodde på pinner på adapteren</w:t>
-      </w:r>
-      <w:r>
-        <w:t>, å</w:t>
+        <w:t>.</w:t>
+      </w:r>
+      <w:r>
+        <w:t xml:space="preserve"> </w:t>
+      </w:r>
+    </w:p>
+    <w:p>
+      <w:r>
+        <w:br w:type="page"/>
+      </w:r>
+    </w:p>
+    <w:p>
+      <w:pPr>
+        <w:pStyle w:val="Overskrift1"/>
+      </w:pPr>
+      <w:bookmarkStart w:id="2" w:name="_Toc498522791"/>
+      <w:r>
+        <w:lastRenderedPageBreak/>
+        <w:t>Metode</w:t>
+      </w:r>
+      <w:bookmarkEnd w:id="2"/>
+    </w:p>
+    <w:p>
+      <w:r>
+        <w:t>Vi laster ned FlexCAN biblioteket og i</w:t>
+      </w:r>
+      <w:r>
+        <w:t>nstallerer det i A</w:t>
+      </w:r>
+      <w:r>
+        <w:t>rduino</w:t>
+      </w:r>
+      <w:r>
+        <w:t xml:space="preserve"> mappen. I d</w:t>
+      </w:r>
+      <w:r>
+        <w:t>ette biblioteket følger det</w:t>
+      </w:r>
+      <w:r>
+        <w:t xml:space="preserve"> med eksempelprogrammer</w:t>
+      </w:r>
+      <w:r>
+        <w:t xml:space="preserve"> og CAN-bus funksjoner som vi skal bruke senere</w:t>
+      </w:r>
+      <w:r>
+        <w:t xml:space="preserve">. Vi laster inn </w:t>
+      </w:r>
+      <w:proofErr w:type="spellStart"/>
+      <w:r>
+        <w:t>CANTest</w:t>
+      </w:r>
+      <w:proofErr w:type="spellEnd"/>
+      <w:r>
+        <w:t xml:space="preserve"> programm</w:t>
+      </w:r>
+      <w:r>
+        <w:t>et og sjekker om det kompilerer. F</w:t>
+      </w:r>
+      <w:r>
+        <w:t>ordi vi har et lignende</w:t>
+      </w:r>
+      <w:r>
+        <w:t xml:space="preserve"> </w:t>
+      </w:r>
+      <w:r>
+        <w:t>bibliotek med samme navn</w:t>
+      </w:r>
+      <w:r>
+        <w:t xml:space="preserve"> som ikke har de funksjonene vi trenger</w:t>
+      </w:r>
+      <w:r>
+        <w:t>. Vi må derfor inn å slette dette før programmet</w:t>
+      </w:r>
+      <w:r>
+        <w:t xml:space="preserve"> vil kompilere</w:t>
+      </w:r>
+      <w:r>
+        <w:t>.</w:t>
+      </w:r>
+      <w:r>
+        <w:t xml:space="preserve"> Biblioteket som slettes ligger under: (C:) &gt; Programfiler (x86) &gt; Arduino &gt; hardware &gt; </w:t>
+      </w:r>
+      <w:proofErr w:type="spellStart"/>
+      <w:r>
+        <w:t>teensy</w:t>
+      </w:r>
+      <w:proofErr w:type="spellEnd"/>
+      <w:r>
+        <w:t xml:space="preserve"> &gt; </w:t>
+      </w:r>
+      <w:proofErr w:type="spellStart"/>
+      <w:r>
+        <w:t>avr</w:t>
+      </w:r>
+      <w:proofErr w:type="spellEnd"/>
+      <w:r>
+        <w:t xml:space="preserve"> &gt; </w:t>
+      </w:r>
+      <w:proofErr w:type="spellStart"/>
+      <w:r>
+        <w:t>libraries</w:t>
+      </w:r>
+      <w:proofErr w:type="spellEnd"/>
+      <w:r>
+        <w:t>.</w:t>
+      </w:r>
+    </w:p>
+    <w:p>
+      <w:pPr>
+        <w:pStyle w:val="Overskrift2"/>
+        <w:rPr>
+          <w:lang w:val="en-US"/>
+        </w:rPr>
+      </w:pPr>
+      <w:bookmarkStart w:id="3" w:name="_Toc498522792"/>
+      <w:r>
+        <w:rPr>
+          <w:lang w:val="en-US"/>
+        </w:rPr>
+        <w:t>Dual CAN-bus adapter for Teensy 3.6</w:t>
+      </w:r>
+      <w:bookmarkEnd w:id="3"/>
+    </w:p>
+    <w:p>
+      <w:r>
+        <w:t xml:space="preserve">Når </w:t>
+      </w:r>
+      <w:r>
+        <w:t xml:space="preserve">vi har et program som kompilerer, </w:t>
+      </w:r>
+      <w:r>
+        <w:t>skal vi koble til CAN-</w:t>
+      </w:r>
+      <w:r>
+        <w:t>bus adapteren. Vi velger å lodde på pinner på adapteren</w:t>
+      </w:r>
+      <w:r>
+        <w:t>, og</w:t>
       </w:r>
       <w:r>
         <w:t xml:space="preserve"> koble den sammen med Teensy brikken ved å bruke ledninger. D</w:t>
@@ -4808,7 +5881,21 @@
         <w:t xml:space="preserve">. </w:t>
       </w:r>
       <w:r>
-        <w:t>Så må det også kobles til jord, og Vcc på 3.3V som er oppgit i databladet</w:t>
+        <w:t xml:space="preserve">Så må det også kobles til jord, og </w:t>
+      </w:r>
+      <w:proofErr w:type="spellStart"/>
+      <w:r>
+        <w:t>Vcc</w:t>
+      </w:r>
+      <w:proofErr w:type="spellEnd"/>
+      <w:r>
+        <w:t xml:space="preserve"> på 3.3V som er oppgit</w:t>
+      </w:r>
+      <w:r>
+        <w:t>t</w:t>
+      </w:r>
+      <w:r>
+        <w:t xml:space="preserve"> i databladet</w:t>
       </w:r>
       <w:sdt>
         <w:sdtPr>
@@ -4835,7 +5922,7 @@
             <w:rPr>
               <w:noProof/>
             </w:rPr>
-            <w:t>[2]</w:t>
+            <w:t>[4]</w:t>
           </w:r>
           <w:r>
             <w:fldChar w:fldCharType="end"/>
@@ -4848,8 +5935,47 @@
       <w:r>
         <w:t xml:space="preserve"> </w:t>
       </w:r>
-      <w:r>
-        <w:t xml:space="preserve">Adapteren brukes til å omforme signaler fra Teensyen, til å kunne sendes over CAN-bus nettet. </w:t>
+    </w:p>
+    <w:p>
+      <w:pPr>
+        <w:pStyle w:val="Bildetekst"/>
+        <w:keepNext/>
+        <w:rPr>
+          <w:i w:val="0"/>
+          <w:lang w:val="en-US"/>
+        </w:rPr>
+      </w:pPr>
+      <w:proofErr w:type="spellStart"/>
+      <w:r>
+        <w:rPr>
+          <w:i w:val="0"/>
+          <w:lang w:val="en-US"/>
+        </w:rPr>
+        <w:t>Kobling</w:t>
+      </w:r>
+      <w:proofErr w:type="spellEnd"/>
+      <w:r>
+        <w:rPr>
+          <w:i w:val="0"/>
+          <w:lang w:val="en-US"/>
+        </w:rPr>
+        <w:t xml:space="preserve"> Dual CAN-bus </w:t>
+      </w:r>
+      <w:proofErr w:type="spellStart"/>
+      <w:r>
+        <w:rPr>
+          <w:i w:val="0"/>
+          <w:lang w:val="en-US"/>
+        </w:rPr>
+        <w:t>adapterpå</w:t>
+      </w:r>
+      <w:proofErr w:type="spellEnd"/>
+      <w:r>
+        <w:rPr>
+          <w:i w:val="0"/>
+          <w:lang w:val="en-US"/>
+        </w:rPr>
+        <w:t xml:space="preserve"> Teensy 3.6</w:t>
       </w:r>
     </w:p>
     <w:p>
@@ -4910,9 +6036,41 @@
         </w:drawing>
       </w:r>
     </w:p>
+    <w:p/>
     <w:p>
-      <w:r>
-        <w:t>Vi skal nå ta i bruk Peak CAN-USB for å kunne motta og sende genererte CAN-bus signaler via USB. For å ta i bruk dette trenger vi softwaren slik at vi kan ta i bruk Peak PCAN-USB CAN-grensesnittet for PC.</w:t>
+      <w:pPr>
+        <w:pStyle w:val="Overskrift2"/>
+      </w:pPr>
+      <w:bookmarkStart w:id="4" w:name="_Toc498522793"/>
+      <w:r>
+        <w:t>PCAN-USB FD adapter</w:t>
+      </w:r>
+      <w:bookmarkEnd w:id="4"/>
+    </w:p>
+    <w:p>
+      <w:r>
+        <w:t>Vi skal nå ta i bruk</w:t>
+      </w:r>
+      <w:r>
+        <w:t xml:space="preserve"> en</w:t>
+      </w:r>
+      <w:r>
+        <w:t xml:space="preserve"> Peak P</w:t>
+      </w:r>
+      <w:r>
+        <w:t>CAN-USB</w:t>
+      </w:r>
+      <w:r>
+        <w:t xml:space="preserve"> FD adapter</w:t>
+      </w:r>
+      <w:r>
+        <w:t xml:space="preserve"> for å kunne motta og sende genererte CAN-bus signale</w:t>
+      </w:r>
+      <w:r>
+        <w:t>r via USB. For å ta i bruk denne</w:t>
+      </w:r>
+      <w:r>
+        <w:t xml:space="preserve"> trenger vi softwaren slik at vi kan ta i bruk Peak PCAN-USB CAN-grensesnittet for PC.</w:t>
       </w:r>
       <w:r>
         <w:t xml:space="preserve"> Setup til driveren lastes ned og installeres fra nettsiden </w:t>
@@ -4936,7 +6094,7 @@
             <w:rPr>
               <w:noProof/>
             </w:rPr>
-            <w:t>[3]</w:t>
+            <w:t>[5]</w:t>
           </w:r>
           <w:r>
             <w:fldChar w:fldCharType="end"/>
@@ -4950,7 +6108,19 @@
         <w:t xml:space="preserve">Vi bruker brukermanualen til </w:t>
       </w:r>
       <w:r>
-        <w:t>PCAN-USB, CAN-grensesnitt for USB som veiledning for å sette opp PCAN-View</w:t>
+        <w:t>PCAN-USB, CAN-grensesnitt for USB</w:t>
+      </w:r>
+      <w:r>
+        <w:t>,</w:t>
+      </w:r>
+      <w:r>
+        <w:t xml:space="preserve"> s</w:t>
+      </w:r>
+      <w:r>
+        <w:t>om veiledning for å sette opp Pcan</w:t>
+      </w:r>
+      <w:r>
+        <w:t>View</w:t>
       </w:r>
       <w:sdt>
         <w:sdtPr>
@@ -4977,7 +6147,7 @@
             <w:rPr>
               <w:noProof/>
             </w:rPr>
-            <w:t>[4]</w:t>
+            <w:t>[6]</w:t>
           </w:r>
           <w:r>
             <w:fldChar w:fldCharType="end"/>
@@ -4989,103 +6159,45 @@
       </w:r>
     </w:p>
     <w:p>
-      <w:r>
-        <w:t>Det første vi må velge er bit rate, bit raten bestemmer hvor mye og hvor fort data sendes i et CAN-bus nettverk. Bit raten kan variere fra 1Mbit/s til 5kbit/s</w:t>
-      </w:r>
-      <w:r>
-        <w:t xml:space="preserve">. For å ha en raskere bit rate må man ofre lengden på bussen. Vi velger en bitrate på 250kbit/s, fordi </w:t>
-      </w:r>
-      <w:r>
-        <w:t xml:space="preserve">FlecCAN </w:t>
-      </w:r>
-      <w:r>
-        <w:t>det er standard hastigheten i FlexCAN.</w:t>
-      </w:r>
+      <w:pPr>
+        <w:pStyle w:val="Overskrift2"/>
+      </w:pPr>
+      <w:bookmarkStart w:id="5" w:name="_Toc498522794"/>
+      <w:r>
+        <w:t>Sende og motta CAN-meldinger</w:t>
+      </w:r>
+      <w:bookmarkEnd w:id="5"/>
     </w:p>
     <w:p>
       <w:r>
-        <w:t>Vi må så velge spekteret av CAN ID’er som vi kan ta imot.</w:t>
-      </w:r>
-      <w:r>
-        <w:t xml:space="preserve"> Alle meldinger som sendes på ett CAN nettverk vil ha en egen ID.</w:t>
-      </w:r>
-      <w:r>
-        <w:t xml:space="preserve"> Vi kan velge mellom standard rammer (11 bit ID’er) eller utvidede rammer (29 bit ID’er). En 11 bits ID vil si at vi har 2</w:t>
-      </w:r>
-      <w:r>
-        <w:rPr>
-          <w:vertAlign w:val="superscript"/>
-        </w:rPr>
-        <w:t>11</w:t>
-      </w:r>
-      <w:r>
-        <w:t xml:space="preserve"> = 2048 mulige ID’er, e</w:t>
-      </w:r>
-      <w:r>
-        <w:t>n 29 bits ID vil si 2</w:t>
-      </w:r>
-      <w:r>
-        <w:rPr>
-          <w:vertAlign w:val="superscript"/>
-        </w:rPr>
-        <w:t>29</w:t>
-      </w:r>
-      <w:r>
-        <w:t xml:space="preserve"> = </w:t>
-      </w:r>
-      <w:r>
-        <w:t>536</w:t>
+        <w:t xml:space="preserve">Når vi skal til å sende og motta CAN-meldinger, velger vi å bruke eksempelprogrammet </w:t>
+      </w:r>
+      <w:proofErr w:type="spellStart"/>
+      <w:r>
+        <w:t>C</w:t>
+      </w:r>
+      <w:r>
+        <w:t>ANTest</w:t>
+      </w:r>
+      <w:proofErr w:type="spellEnd"/>
+      <w:r>
+        <w:t xml:space="preserve"> og bygger videre på det.</w:t>
       </w:r>
       <w:r>
         <w:t xml:space="preserve"> </w:t>
       </w:r>
-      <w:r>
-        <w:t>870</w:t>
-      </w:r>
-      <w:r>
-        <w:t> </w:t>
-      </w:r>
-      <w:r>
-        <w:t>912</w:t>
-      </w:r>
-      <w:r>
-        <w:t xml:space="preserve"> mulige ID’er</w:t>
-      </w:r>
-      <w:sdt>
-        <w:sdtPr>
-          <w:id w:val="1595051358"/>
-          <w:citation/>
-        </w:sdtPr>
-        <w:sdtContent>
-          <w:r>
-            <w:fldChar w:fldCharType="begin"/>
-          </w:r>
-          <w:r>
-            <w:instrText xml:space="preserve"> CITATION www17 \l 1044 </w:instrText>
-          </w:r>
-          <w:r>
-            <w:fldChar w:fldCharType="separate"/>
-          </w:r>
-          <w:r>
-            <w:rPr>
-              <w:noProof/>
-            </w:rPr>
-            <w:t xml:space="preserve"> </w:t>
-          </w:r>
-          <w:r>
-            <w:rPr>
-              <w:noProof/>
-            </w:rPr>
-            <w:t>[5]</w:t>
-          </w:r>
-          <w:r>
-            <w:fldChar w:fldCharType="end"/>
-          </w:r>
-        </w:sdtContent>
-      </w:sdt>
-      <w:r>
-        <w:t>. På grunn av at vi kun skal ha ett lite nettverk velger vi å bruke standard rammer.</w:t>
-      </w:r>
+    </w:p>
+    <w:p>
+      <w:pPr>
+        <w:pStyle w:val="Overskrift3"/>
+      </w:pPr>
+      <w:bookmarkStart w:id="6" w:name="_Toc498522795"/>
+      <w:proofErr w:type="spellStart"/>
+      <w:r>
+        <w:t>Void</w:t>
+      </w:r>
+      <w:bookmarkEnd w:id="6"/>
+      <w:proofErr w:type="spellEnd"/>
     </w:p>
     <w:p>
       <w:pPr>
@@ -5094,13 +6206,41 @@
         </w:rPr>
       </w:pPr>
       <w:r>
-        <w:t>Når vi skal til å sende og motta CAN-meldinger, velger vi å bruke eksempelprogrammet C</w:t>
-      </w:r>
-      <w:r>
-        <w:t>ANTest og bygger videre på det.</w:t>
-      </w:r>
-      <w:r>
-        <w:t xml:space="preserve"> For å få det til å funke må vi endre på deler av koden. Vi må legge til CAN-filteret «defaultMask» </w:t>
+        <w:t>For å få det til å funke må v</w:t>
+      </w:r>
+      <w:r>
+        <w:t>i endre på deler av koden. Vi</w:t>
+      </w:r>
+      <w:r>
+        <w:t xml:space="preserve"> legge</w:t>
+      </w:r>
+      <w:r>
+        <w:t>r</w:t>
+      </w:r>
+      <w:r>
+        <w:t xml:space="preserve"> til CAN-filteret «</w:t>
+      </w:r>
+      <w:proofErr w:type="spellStart"/>
+      <w:r>
+        <w:t>defaultMask</w:t>
+      </w:r>
+      <w:proofErr w:type="spellEnd"/>
+      <w:r>
+        <w:t>»</w:t>
+      </w:r>
+      <w:r>
+        <w:t xml:space="preserve"> i «</w:t>
+      </w:r>
+      <w:proofErr w:type="spellStart"/>
+      <w:r>
+        <w:t>setup</w:t>
+      </w:r>
+      <w:proofErr w:type="spellEnd"/>
+      <w:r>
+        <w:t>»</w:t>
+      </w:r>
+      <w:r>
+        <w:t xml:space="preserve"> </w:t>
       </w:r>
       <w:r>
         <w:rPr>
@@ -5115,32 +6255,79 @@
         </w:rPr>
         <w:t xml:space="preserve">. </w:t>
       </w:r>
-    </w:p>
-    <w:p>
+      <w:r>
+        <w:t>Vi bestemmer oss for å bruke Can0, og kobler opp kretsen og koder deretter. Vi kunne også brukt Can1 ved å gjøre noen få endringer i koden og i kretsen. Vi bruker «</w:t>
+      </w:r>
+      <w:proofErr w:type="spellStart"/>
+      <w:r>
+        <w:t>begin</w:t>
+      </w:r>
+      <w:proofErr w:type="spellEnd"/>
+      <w:r>
+        <w:t>»</w:t>
+      </w:r>
+      <w:r>
+        <w:t xml:space="preserve"> </w:t>
+      </w:r>
       <w:r>
         <w:lastRenderedPageBreak/>
-        <w:t>Vi bestemmer oss for å bruke Can0, og kobler opp kretsen og koder deretter. Vi kunne også brukt Can1 ved å gjøre noen få endringer i koden og i kretsen. Vi bruker «begin»</w:t>
-      </w:r>
-      <w:r>
-        <w:t xml:space="preserve"> funksjonen</w:t>
-      </w:r>
-      <w:r>
-        <w:t xml:space="preserve"> for å sette baud raten til Can0, og vi setter den til 250kbit/s</w:t>
-      </w:r>
-      <w:r>
-        <w:t xml:space="preserve"> slik</w:t>
-      </w:r>
-      <w:r>
-        <w:t xml:space="preserve"> vi gjorde i PcanView</w:t>
-      </w:r>
-      <w:r>
-        <w:t>. Vi aktiverer «defaultMask» filteret for Can0. Vi setter Tx = 1 og Rx = 1 for å</w:t>
+        <w:t>funksjonen</w:t>
       </w:r>
       <w:r>
         <w:t xml:space="preserve"> </w:t>
       </w:r>
       <w:r>
-        <w:t>bruke de alternative «receive» and «transmit» pinnene</w:t>
+        <w:t>og</w:t>
+      </w:r>
+      <w:r>
+        <w:t xml:space="preserve"> sette</w:t>
+      </w:r>
+      <w:r>
+        <w:t>r</w:t>
+      </w:r>
+      <w:r>
+        <w:t xml:space="preserve"> baud raten til Can0 til 250kbit/s</w:t>
+      </w:r>
+      <w:r>
+        <w:t>. Vi aktiverer «</w:t>
+      </w:r>
+      <w:proofErr w:type="spellStart"/>
+      <w:r>
+        <w:t>defaultMask</w:t>
+      </w:r>
+      <w:proofErr w:type="spellEnd"/>
+      <w:r>
+        <w:t xml:space="preserve">» filteret for Can0. Vi setter </w:t>
+      </w:r>
+      <w:proofErr w:type="spellStart"/>
+      <w:r>
+        <w:t>Tx</w:t>
+      </w:r>
+      <w:proofErr w:type="spellEnd"/>
+      <w:r>
+        <w:t xml:space="preserve"> = 1 og Rx = 1 for å</w:t>
+      </w:r>
+      <w:r>
+        <w:t xml:space="preserve"> </w:t>
+      </w:r>
+      <w:r>
+        <w:t>bruke de alternative «</w:t>
+      </w:r>
+      <w:proofErr w:type="spellStart"/>
+      <w:r>
+        <w:t>receive</w:t>
+      </w:r>
+      <w:proofErr w:type="spellEnd"/>
+      <w:r>
+        <w:t>» and «</w:t>
+      </w:r>
+      <w:proofErr w:type="spellStart"/>
+      <w:r>
+        <w:t>transmit</w:t>
+      </w:r>
+      <w:proofErr w:type="spellEnd"/>
+      <w:r>
+        <w:t>» pinnene</w:t>
       </w:r>
       <w:r>
         <w:t xml:space="preserve"> </w:t>
@@ -5164,7 +6351,7 @@
             <w:rPr>
               <w:noProof/>
             </w:rPr>
-            <w:t>[6]</w:t>
+            <w:t>[7]</w:t>
           </w:r>
           <w:r>
             <w:fldChar w:fldCharType="end"/>
@@ -5177,7 +6364,15 @@
     </w:p>
     <w:p>
       <w:r>
-        <w:t xml:space="preserve">Vi har koblet Dual CAN-bus adapteren til de alternative Can-portene, derfor setter vi pin 28 og 35 til output. Vi setter de samme pinnene lav, slik at de kan kommunisere med PCAN </w:t>
+        <w:t xml:space="preserve">Vi har koblet Dual CAN-bus adapteren til de alternative </w:t>
+      </w:r>
+      <w:proofErr w:type="spellStart"/>
+      <w:r>
+        <w:t>Can</w:t>
+      </w:r>
+      <w:proofErr w:type="spellEnd"/>
+      <w:r>
+        <w:t xml:space="preserve">-portene, derfor setter vi pin 28 og 35 til output. Vi setter de samme pinnene lav, slik at de kan kommunisere med PCAN </w:t>
       </w:r>
       <w:r>
         <w:rPr>
@@ -5189,9 +6384,129 @@
       <w:r>
         <w:t xml:space="preserve"> </w:t>
       </w:r>
-      <w:r>
-        <w:br/>
-      </w:r>
+    </w:p>
+    <w:p>
+      <w:pPr>
+        <w:pStyle w:val="Bildetekst"/>
+        <w:keepNext/>
+        <w:rPr>
+          <w:i w:val="0"/>
+        </w:rPr>
+      </w:pPr>
+      <w:r>
+        <w:rPr>
+          <w:noProof/>
+        </w:rPr>
+        <mc:AlternateContent>
+          <mc:Choice Requires="wps">
+            <w:drawing>
+              <wp:anchor distT="0" distB="0" distL="114300" distR="114300" simplePos="0" relativeHeight="251670528" behindDoc="0" locked="0" layoutInCell="1" allowOverlap="1" wp14:anchorId="219B7311" wp14:editId="573A6961">
+                <wp:simplePos x="0" y="0"/>
+                <wp:positionH relativeFrom="margin">
+                  <wp:align>right</wp:align>
+                </wp:positionH>
+                <wp:positionV relativeFrom="paragraph">
+                  <wp:posOffset>6350</wp:posOffset>
+                </wp:positionV>
+                <wp:extent cx="3177540" cy="457200"/>
+                <wp:effectExtent l="0" t="0" r="3810" b="0"/>
+                <wp:wrapSquare wrapText="bothSides"/>
+                <wp:docPr id="48" name="Tekstboks 48"/>
+                <wp:cNvGraphicFramePr/>
+                <a:graphic xmlns:a="http://schemas.openxmlformats.org/drawingml/2006/main">
+                  <a:graphicData uri="http://schemas.microsoft.com/office/word/2010/wordprocessingShape">
+                    <wps:wsp>
+                      <wps:cNvSpPr txBox="1"/>
+                      <wps:spPr>
+                        <a:xfrm>
+                          <a:off x="0" y="0"/>
+                          <a:ext cx="3177540" cy="457200"/>
+                        </a:xfrm>
+                        <a:prstGeom prst="rect">
+                          <a:avLst/>
+                        </a:prstGeom>
+                        <a:solidFill>
+                          <a:prstClr val="white"/>
+                        </a:solidFill>
+                        <a:ln>
+                          <a:noFill/>
+                        </a:ln>
+                      </wps:spPr>
+                      <wps:txbx>
+                        <w:txbxContent>
+                          <w:p>
+                            <w:pPr>
+                              <w:pStyle w:val="Bildetekst"/>
+                              <w:rPr>
+                                <w:i w:val="0"/>
+                                <w:noProof/>
+                              </w:rPr>
+                            </w:pPr>
+                            <w:r>
+                              <w:rPr>
+                                <w:i w:val="0"/>
+                                <w:noProof/>
+                              </w:rPr>
+                              <w:t>Setup - kode</w:t>
+                            </w:r>
+                          </w:p>
+                        </w:txbxContent>
+                      </wps:txbx>
+                      <wps:bodyPr rot="0" spcFirstLastPara="0" vertOverflow="overflow" horzOverflow="overflow" vert="horz" wrap="square" lIns="0" tIns="0" rIns="0" bIns="0" numCol="1" spcCol="0" rtlCol="0" fromWordArt="0" anchor="t" anchorCtr="0" forceAA="0" compatLnSpc="1">
+                        <a:prstTxWarp prst="textNoShape">
+                          <a:avLst/>
+                        </a:prstTxWarp>
+                        <a:noAutofit/>
+                      </wps:bodyPr>
+                    </wps:wsp>
+                  </a:graphicData>
+                </a:graphic>
+              </wp:anchor>
+            </w:drawing>
+          </mc:Choice>
+          <mc:Fallback>
+            <w:pict>
+              <v:shape w14:anchorId="219B7311" id="Tekstboks 48" o:spid="_x0000_s1057" type="#_x0000_t202" style="position:absolute;margin-left:199pt;margin-top:.5pt;width:250.2pt;height:36pt;z-index:251670528;visibility:visible;mso-wrap-style:square;mso-wrap-distance-left:9pt;mso-wrap-distance-top:0;mso-wrap-distance-right:9pt;mso-wrap-distance-bottom:0;mso-position-horizontal:right;mso-position-horizontal-relative:margin;mso-position-vertical:absolute;mso-position-vertical-relative:text;v-text-anchor:top" o:gfxdata="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" stroked="f">
+                <v:textbox inset="0,0,0,0">
+                  <w:txbxContent>
+                    <w:p>
+                      <w:pPr>
+                        <w:pStyle w:val="Bildetekst"/>
+                        <w:rPr>
+                          <w:i w:val="0"/>
+                          <w:noProof/>
+                        </w:rPr>
+                      </w:pPr>
+                      <w:r>
+                        <w:rPr>
+                          <w:i w:val="0"/>
+                          <w:noProof/>
+                        </w:rPr>
+                        <w:t>Setup - kode</w:t>
+                      </w:r>
+                    </w:p>
+                  </w:txbxContent>
+                </v:textbox>
+                <w10:wrap type="square" anchorx="margin"/>
+              </v:shape>
+            </w:pict>
+          </mc:Fallback>
+        </mc:AlternateContent>
+      </w:r>
+      <w:r>
+        <w:rPr>
+          <w:i w:val="0"/>
+        </w:rPr>
+        <w:t xml:space="preserve">Setup - </w:t>
+      </w:r>
+      <w:proofErr w:type="spellStart"/>
+      <w:r>
+        <w:rPr>
+          <w:i w:val="0"/>
+        </w:rPr>
+        <w:t>defaultMask</w:t>
+      </w:r>
+      <w:proofErr w:type="spellEnd"/>
     </w:p>
     <w:p>
       <w:pPr>
@@ -5204,13 +6519,13 @@
           <w:noProof/>
         </w:rPr>
         <w:drawing>
-          <wp:anchor distT="0" distB="0" distL="114300" distR="114300" simplePos="0" relativeHeight="251662336" behindDoc="0" locked="0" layoutInCell="1" allowOverlap="1" wp14:anchorId="4819E117" wp14:editId="1D32AF0B">
+          <wp:anchor distT="0" distB="0" distL="114300" distR="114300" simplePos="0" relativeHeight="251671552" behindDoc="0" locked="0" layoutInCell="1" allowOverlap="1" wp14:anchorId="4819E117" wp14:editId="6DC5A50F">
             <wp:simplePos x="0" y="0"/>
             <wp:positionH relativeFrom="column">
-              <wp:posOffset>2430780</wp:posOffset>
+              <wp:posOffset>2514600</wp:posOffset>
             </wp:positionH>
             <wp:positionV relativeFrom="paragraph">
-              <wp:posOffset>9525</wp:posOffset>
+              <wp:posOffset>13970</wp:posOffset>
             </wp:positionV>
             <wp:extent cx="3177540" cy="1264285"/>
             <wp:effectExtent l="0" t="0" r="3810" b="0"/>
@@ -5315,21 +6630,138 @@
     </w:p>
     <w:p>
       <w:pPr>
+        <w:pStyle w:val="Overskrift3"/>
         <w:rPr>
           <w:noProof/>
         </w:rPr>
       </w:pPr>
+      <w:bookmarkStart w:id="7" w:name="_Toc498522796"/>
       <w:r>
         <w:rPr>
           <w:noProof/>
         </w:rPr>
-        <w:t>Når de nødvendige endringene er gjort i setup, går vi over i loop. Vi deklarerer en variabel «inMsg» som skal inneholde dataene som blir motatt fra PeakView. Vi kjører en «while» loop som sjekker om vi mottar data i Can0, når dette er sant vil «while» loopen kjøres. Først vil meldingen fra Can0 leses inn i variabelen «inMsg». Deretter vil vi printe ut innholdet i alle bit’ene som sendes. Maksimalt kan det sendes 8 byte i en melding når FlexCAN biblioteket brukes</w:t>
-      </w:r>
-      <w:r>
+        <w:t>Loop</w:t>
+      </w:r>
+      <w:bookmarkEnd w:id="7"/>
+    </w:p>
+    <w:p>
+      <w:pPr>
         <w:rPr>
           <w:noProof/>
         </w:rPr>
-        <w:t xml:space="preserve">, dette står i README filen. I neste linje printer vi ut dataen som befinner seg i det 3. bytet, så vil vi printe ID’en til meldingen. Til slutt vil vi sende ut samme melding som vi har mottatt </w:t>
+      </w:pPr>
+      <w:r>
+        <w:rPr>
+          <w:noProof/>
+        </w:rPr>
+        <w:t xml:space="preserve">Når de nødvendige endringene er gjort i </w:t>
+      </w:r>
+      <w:r>
+        <w:rPr>
+          <w:noProof/>
+        </w:rPr>
+        <w:t>«</w:t>
+      </w:r>
+      <w:r>
+        <w:rPr>
+          <w:noProof/>
+        </w:rPr>
+        <w:t>setup</w:t>
+      </w:r>
+      <w:r>
+        <w:rPr>
+          <w:noProof/>
+        </w:rPr>
+        <w:t>»</w:t>
+      </w:r>
+      <w:r>
+        <w:rPr>
+          <w:noProof/>
+        </w:rPr>
+        <w:t xml:space="preserve">, går vi over i </w:t>
+      </w:r>
+      <w:r>
+        <w:rPr>
+          <w:noProof/>
+        </w:rPr>
+        <w:t>«</w:t>
+      </w:r>
+      <w:r>
+        <w:rPr>
+          <w:noProof/>
+        </w:rPr>
+        <w:t>loop</w:t>
+      </w:r>
+      <w:r>
+        <w:rPr>
+          <w:noProof/>
+        </w:rPr>
+        <w:t>»</w:t>
+      </w:r>
+      <w:r>
+        <w:rPr>
+          <w:noProof/>
+        </w:rPr>
+        <w:t>. Vi deklarerer en variabel «inMsg» som skal inneholde dataene som blir motatt fra PeakView. Vi kjører en «while» loop som sjekker om vi mottar data i Can0, når dette er sant vil «while» loopen kjøres. Først vil meldingen fra Can0 leses inn i variabelen «inMsg». Deretter vil vi printe ut innholdet i alle bit’ene som sendes. Maksimalt kan det sendes 8 byte i en melding når FlexCAN biblioteket brukes</w:t>
+      </w:r>
+      <w:r>
+        <w:rPr>
+          <w:noProof/>
+        </w:rPr>
+        <w:t>, dette står i README filen</w:t>
+      </w:r>
+      <w:sdt>
+        <w:sdtPr>
+          <w:rPr>
+            <w:noProof/>
+          </w:rPr>
+          <w:id w:val="1919741779"/>
+          <w:citation/>
+        </w:sdtPr>
+        <w:sdtContent>
+          <w:r>
+            <w:rPr>
+              <w:noProof/>
+            </w:rPr>
+            <w:fldChar w:fldCharType="begin"/>
+          </w:r>
+          <w:r>
+            <w:rPr>
+              <w:noProof/>
+            </w:rPr>
+            <w:instrText xml:space="preserve"> CITATION tea17 \l 1044 </w:instrText>
+          </w:r>
+          <w:r>
+            <w:rPr>
+              <w:noProof/>
+            </w:rPr>
+            <w:fldChar w:fldCharType="separate"/>
+          </w:r>
+          <w:r>
+            <w:rPr>
+              <w:noProof/>
+            </w:rPr>
+            <w:t xml:space="preserve"> </w:t>
+          </w:r>
+          <w:r>
+            <w:rPr>
+              <w:noProof/>
+            </w:rPr>
+            <w:t>[2]</w:t>
+          </w:r>
+          <w:r>
+            <w:rPr>
+              <w:noProof/>
+            </w:rPr>
+            <w:fldChar w:fldCharType="end"/>
+          </w:r>
+        </w:sdtContent>
+      </w:sdt>
+      <w:r>
+        <w:rPr>
+          <w:noProof/>
+        </w:rPr>
+        <w:t xml:space="preserve">. I neste linje printer vi ut dataen som befinner seg i det 3. bytet, så vil vi printe ID’en til meldingen. Til slutt vil vi sende ut samme melding som vi har mottatt </w:t>
       </w:r>
       <w:r>
         <w:rPr>
@@ -5355,7 +6787,22 @@
         <w:rPr>
           <w:noProof/>
         </w:rPr>
-        <w:t xml:space="preserve"> Se oppgave_2 som hører til del 3, for hele programmet.</w:t>
+        <w:t xml:space="preserve"> </w:t>
+      </w:r>
+    </w:p>
+    <w:p>
+      <w:pPr>
+        <w:pStyle w:val="Bildetekst"/>
+        <w:keepNext/>
+        <w:rPr>
+          <w:i w:val="0"/>
+        </w:rPr>
+      </w:pPr>
+      <w:r>
+        <w:rPr>
+          <w:i w:val="0"/>
+        </w:rPr>
+        <w:t>Loop - kode</w:t>
       </w:r>
     </w:p>
     <w:p>
@@ -5401,11 +6848,29 @@
       </w:r>
     </w:p>
     <w:p>
+      <w:pPr>
+        <w:pStyle w:val="Overskrift2"/>
+      </w:pPr>
+      <w:bookmarkStart w:id="8" w:name="_Toc498522797"/>
+      <w:r>
+        <w:t>Sende CAN-melding</w:t>
+      </w:r>
+      <w:bookmarkEnd w:id="8"/>
+    </w:p>
+    <w:p>
       <w:r>
         <w:t xml:space="preserve">Vi vil nå koble sammen PCAN og Teensy 3.6 for å sende meldinger ved hjelp av CAN-bus. </w:t>
       </w:r>
       <w:r>
-        <w:t xml:space="preserve">Dette gjøres ved å koble Can0 line High fra CAN adapteren inn på CAN-H på PCAN og Can0 line Low fra CAN adapteren inn på </w:t>
+        <w:t xml:space="preserve">Dette gjøres ved å koble Can0 line High fra CAN adapteren inn på CAN-H på PCAN og Can0 line </w:t>
+      </w:r>
+      <w:proofErr w:type="spellStart"/>
+      <w:r>
+        <w:t>Low</w:t>
+      </w:r>
+      <w:proofErr w:type="spellEnd"/>
+      <w:r>
+        <w:t xml:space="preserve"> fra CAN adapteren inn på </w:t>
       </w:r>
       <w:r>
         <w:t xml:space="preserve">CAN-L på PCAN </w:t>
@@ -5528,7 +6993,7 @@
           </mc:Choice>
           <mc:Fallback>
             <w:pict>
-              <v:shape w14:anchorId="1B95763F" id="Tekstboks 41" o:spid="_x0000_s1057" type="#_x0000_t202" style="position:absolute;margin-left:250.2pt;margin-top:-21pt;width:201.1pt;height:36pt;z-index:-251651072;visibility:visible;mso-wrap-style:square;mso-wrap-distance-left:9pt;mso-wrap-distance-top:0;mso-wrap-distance-right:9pt;mso-wrap-distance-bottom:0;mso-position-horizontal:absolute;mso-position-horizontal-relative:text;mso-position-vertical:absolute;mso-position-vertical-relative:text;v-text-anchor:top" o:gfxdata="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" stroked="f">
+              <v:shape w14:anchorId="1B95763F" id="Tekstboks 41" o:spid="_x0000_s1058" type="#_x0000_t202" style="position:absolute;margin-left:250.2pt;margin-top:-21pt;width:201.1pt;height:36pt;z-index:-251651072;visibility:visible;mso-wrap-style:square;mso-wrap-distance-left:9pt;mso-wrap-distance-top:0;mso-wrap-distance-right:9pt;mso-wrap-distance-bottom:0;mso-position-horizontal:absolute;mso-position-horizontal-relative:text;mso-position-vertical:absolute;mso-position-vertical-relative:text;v-text-anchor:top" o:gfxdata="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" stroked="f">
                 <v:textbox inset="0,0,0,0">
                   <w:txbxContent>
                     <w:p>
@@ -5676,8 +7141,21 @@
     <w:p/>
     <w:p/>
     <w:p>
-      <w:r>
-        <w:t xml:space="preserve">Nå vil vi generere en melding i PcanView som skal leses av Arduino-programmet og returneres til avsenderen. </w:t>
+      <w:pPr>
+        <w:pStyle w:val="Overskrift3"/>
+      </w:pPr>
+      <w:bookmarkStart w:id="9" w:name="_Toc498522798"/>
+      <w:r>
+        <w:t>PcanView</w:t>
+      </w:r>
+      <w:bookmarkEnd w:id="9"/>
+    </w:p>
+    <w:p>
+      <w:r>
+        <w:t>Vi vil nå</w:t>
+      </w:r>
+      <w:r>
+        <w:t xml:space="preserve"> generere en melding i PcanView som skal leses av Arduino-programmet og returneres til avsenderen. </w:t>
       </w:r>
       <w:r>
         <w:t xml:space="preserve">Når programmet startes vil menyen i </w:t>
@@ -5699,7 +7177,23 @@
         <w:t xml:space="preserve">dukke opp. Der velger i PCAN-kabelen, sørger for at «CAN FD» er umerket, vi sjekker at bit raten er riktig og at vi har valgt standard </w:t>
       </w:r>
       <w:r>
-        <w:t xml:space="preserve">ramme til CAN-ID’en. For å generere en melding trykker vi på «New message», da kommer menyen i </w:t>
+        <w:t>ramme til CAN-</w:t>
+      </w:r>
+      <w:proofErr w:type="spellStart"/>
+      <w:r>
+        <w:t>ID’en</w:t>
+      </w:r>
+      <w:proofErr w:type="spellEnd"/>
+      <w:r>
+        <w:t xml:space="preserve">. For å generere en melding trykker vi på «New </w:t>
+      </w:r>
+      <w:proofErr w:type="spellStart"/>
+      <w:r>
+        <w:t>message</w:t>
+      </w:r>
+      <w:proofErr w:type="spellEnd"/>
+      <w:r>
+        <w:t xml:space="preserve">», da kommer menyen i </w:t>
       </w:r>
       <w:r>
         <w:rPr>
@@ -5715,24 +7209,212 @@
         <w:t xml:space="preserve"> Der kan vi velge ID, lengde på meldingen (fra 0 til 8 byte), data og syklus tid. Vi setter lengden til meldingen til 8 og gir den en tilfeldig ID og innhold.</w:t>
       </w:r>
       <w:r>
-        <w:t xml:space="preserve"> Vi setter syklus tiden til 0ms, da kan vi sende meldingen så ofte og så mange ganger vi vil ved å trykke på mellomromstasten.</w:t>
+        <w:t xml:space="preserve"> Vi setter syklus tiden til 0ms, da kan vi sende meldingen så ofte og så mange ganger vi vil ved å trykke på </w:t>
+      </w:r>
+      <w:proofErr w:type="spellStart"/>
+      <w:r>
+        <w:t>mellomromstasten</w:t>
+      </w:r>
+      <w:proofErr w:type="spellEnd"/>
+      <w:r>
+        <w:t>.</w:t>
+      </w:r>
+    </w:p>
+    <w:p>
+      <w:r>
+        <w:t xml:space="preserve"> </w:t>
       </w:r>
     </w:p>
     <w:p>
       <w:pPr>
+        <w:pStyle w:val="Bildetekst"/>
+        <w:keepNext/>
+        <w:rPr>
+          <w:i w:val="0"/>
+        </w:rPr>
+      </w:pPr>
+      <w:r>
         <w:rPr>
           <w:noProof/>
         </w:rPr>
-      </w:pPr>
-      <w:r>
-        <w:t xml:space="preserve"> </w:t>
-      </w:r>
+        <mc:AlternateContent>
+          <mc:Choice Requires="wps">
+            <w:drawing>
+              <wp:anchor distT="0" distB="0" distL="114300" distR="114300" simplePos="0" relativeHeight="251674624" behindDoc="1" locked="0" layoutInCell="1" allowOverlap="1" wp14:anchorId="4D390DE9" wp14:editId="758EC991">
+                <wp:simplePos x="0" y="0"/>
+                <wp:positionH relativeFrom="margin">
+                  <wp:align>right</wp:align>
+                </wp:positionH>
+                <wp:positionV relativeFrom="paragraph">
+                  <wp:posOffset>10795</wp:posOffset>
+                </wp:positionV>
+                <wp:extent cx="2903220" cy="457200"/>
+                <wp:effectExtent l="0" t="0" r="0" b="0"/>
+                <wp:wrapTight wrapText="bothSides">
+                  <wp:wrapPolygon edited="0">
+                    <wp:start x="0" y="0"/>
+                    <wp:lineTo x="0" y="20700"/>
+                    <wp:lineTo x="21402" y="20700"/>
+                    <wp:lineTo x="21402" y="0"/>
+                    <wp:lineTo x="0" y="0"/>
+                  </wp:wrapPolygon>
+                </wp:wrapTight>
+                <wp:docPr id="49" name="Tekstboks 49"/>
+                <wp:cNvGraphicFramePr/>
+                <a:graphic xmlns:a="http://schemas.openxmlformats.org/drawingml/2006/main">
+                  <a:graphicData uri="http://schemas.microsoft.com/office/word/2010/wordprocessingShape">
+                    <wps:wsp>
+                      <wps:cNvSpPr txBox="1"/>
+                      <wps:spPr>
+                        <a:xfrm>
+                          <a:off x="0" y="0"/>
+                          <a:ext cx="2903220" cy="457200"/>
+                        </a:xfrm>
+                        <a:prstGeom prst="rect">
+                          <a:avLst/>
+                        </a:prstGeom>
+                        <a:solidFill>
+                          <a:prstClr val="white"/>
+                        </a:solidFill>
+                        <a:ln>
+                          <a:noFill/>
+                        </a:ln>
+                      </wps:spPr>
+                      <wps:txbx>
+                        <w:txbxContent>
+                          <w:p>
+                            <w:pPr>
+                              <w:pStyle w:val="Bildetekst"/>
+                              <w:rPr>
+                                <w:i w:val="0"/>
+                                <w:noProof/>
+                              </w:rPr>
+                            </w:pPr>
+                            <w:r>
+                              <w:rPr>
+                                <w:i w:val="0"/>
+                              </w:rPr>
+                              <w:t>PcanView – Ny melding</w:t>
+                            </w:r>
+                          </w:p>
+                        </w:txbxContent>
+                      </wps:txbx>
+                      <wps:bodyPr rot="0" spcFirstLastPara="0" vertOverflow="overflow" horzOverflow="overflow" vert="horz" wrap="square" lIns="0" tIns="0" rIns="0" bIns="0" numCol="1" spcCol="0" rtlCol="0" fromWordArt="0" anchor="t" anchorCtr="0" forceAA="0" compatLnSpc="1">
+                        <a:prstTxWarp prst="textNoShape">
+                          <a:avLst/>
+                        </a:prstTxWarp>
+                        <a:noAutofit/>
+                      </wps:bodyPr>
+                    </wps:wsp>
+                  </a:graphicData>
+                </a:graphic>
+              </wp:anchor>
+            </w:drawing>
+          </mc:Choice>
+          <mc:Fallback>
+            <w:pict>
+              <v:shape w14:anchorId="4D390DE9" id="Tekstboks 49" o:spid="_x0000_s1059" type="#_x0000_t202" style="position:absolute;margin-left:177.4pt;margin-top:.85pt;width:228.6pt;height:36pt;z-index:-251641856;visibility:visible;mso-wrap-style:square;mso-wrap-distance-left:9pt;mso-wrap-distance-top:0;mso-wrap-distance-right:9pt;mso-wrap-distance-bottom:0;mso-position-horizontal:right;mso-position-horizontal-relative:margin;mso-position-vertical:absolute;mso-position-vertical-relative:text;v-text-anchor:top" o:gfxdata="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" stroked="f">
+                <v:textbox inset="0,0,0,0">
+                  <w:txbxContent>
+                    <w:p>
+                      <w:pPr>
+                        <w:pStyle w:val="Bildetekst"/>
+                        <w:rPr>
+                          <w:i w:val="0"/>
+                          <w:noProof/>
+                        </w:rPr>
+                      </w:pPr>
+                      <w:r>
+                        <w:rPr>
+                          <w:i w:val="0"/>
+                        </w:rPr>
+                        <w:t>PcanView – Ny melding</w:t>
+                      </w:r>
+                    </w:p>
+                  </w:txbxContent>
+                </v:textbox>
+                <w10:wrap type="tight" anchorx="margin"/>
+              </v:shape>
+            </w:pict>
+          </mc:Fallback>
+        </mc:AlternateContent>
+      </w:r>
+      <w:r>
+        <w:rPr>
+          <w:i w:val="0"/>
+        </w:rPr>
+        <w:t>PcanView – Velge hardware</w:t>
+      </w:r>
+    </w:p>
+    <w:p>
       <w:r>
         <w:rPr>
           <w:noProof/>
         </w:rPr>
         <w:drawing>
-          <wp:inline distT="0" distB="0" distL="0" distR="0" wp14:anchorId="26115CDF" wp14:editId="03248BFD">
+          <wp:anchor distT="0" distB="0" distL="114300" distR="114300" simplePos="0" relativeHeight="251675648" behindDoc="1" locked="0" layoutInCell="1" allowOverlap="1" wp14:anchorId="3DE65F4D" wp14:editId="0962EAF3">
+            <wp:simplePos x="0" y="0"/>
+            <wp:positionH relativeFrom="margin">
+              <wp:align>right</wp:align>
+            </wp:positionH>
+            <wp:positionV relativeFrom="paragraph">
+              <wp:posOffset>10795</wp:posOffset>
+            </wp:positionV>
+            <wp:extent cx="2903220" cy="1741805"/>
+            <wp:effectExtent l="0" t="0" r="0" b="0"/>
+            <wp:wrapTight wrapText="bothSides">
+              <wp:wrapPolygon edited="0">
+                <wp:start x="0" y="0"/>
+                <wp:lineTo x="0" y="21261"/>
+                <wp:lineTo x="21402" y="21261"/>
+                <wp:lineTo x="21402" y="0"/>
+                <wp:lineTo x="0" y="0"/>
+              </wp:wrapPolygon>
+            </wp:wrapTight>
+            <wp:docPr id="43" name="Bilde 43"/>
+            <wp:cNvGraphicFramePr>
+              <a:graphicFrameLocks xmlns:a="http://schemas.openxmlformats.org/drawingml/2006/main" noChangeAspect="1"/>
+            </wp:cNvGraphicFramePr>
+            <a:graphic xmlns:a="http://schemas.openxmlformats.org/drawingml/2006/main">
+              <a:graphicData uri="http://schemas.openxmlformats.org/drawingml/2006/picture">
+                <pic:pic xmlns:pic="http://schemas.openxmlformats.org/drawingml/2006/picture">
+                  <pic:nvPicPr>
+                    <pic:cNvPr id="1" name=""/>
+                    <pic:cNvPicPr/>
+                  </pic:nvPicPr>
+                  <pic:blipFill>
+                    <a:blip r:embed="rId15">
+                      <a:extLst>
+                        <a:ext uri="{28A0092B-C50C-407E-A947-70E740481C1C}">
+                          <a14:useLocalDpi xmlns:a14="http://schemas.microsoft.com/office/drawing/2010/main" val="0"/>
+                        </a:ext>
+                      </a:extLst>
+                    </a:blip>
+                    <a:stretch>
+                      <a:fillRect/>
+                    </a:stretch>
+                  </pic:blipFill>
+                  <pic:spPr>
+                    <a:xfrm>
+                      <a:off x="0" y="0"/>
+                      <a:ext cx="2903220" cy="1741805"/>
+                    </a:xfrm>
+                    <a:prstGeom prst="rect">
+                      <a:avLst/>
+                    </a:prstGeom>
+                  </pic:spPr>
+                </pic:pic>
+              </a:graphicData>
+            </a:graphic>
+          </wp:anchor>
+        </w:drawing>
+      </w:r>
+      <w:r>
+        <w:rPr>
+          <w:noProof/>
+        </w:rPr>
+        <w:drawing>
+          <wp:inline distT="0" distB="0" distL="0" distR="0" wp14:anchorId="26115CDF" wp14:editId="44A74C8B">
             <wp:extent cx="2709545" cy="2156460"/>
             <wp:effectExtent l="0" t="0" r="0" b="0"/>
             <wp:docPr id="42" name="Bilde 42" descr="C:\Users\halva\AppData\Local\Microsoft\Windows\INetCache\Content.Word\PCAN intro.jpg"/>
@@ -5749,7 +7431,7 @@
                     </pic:cNvPicPr>
                   </pic:nvPicPr>
                   <pic:blipFill>
-                    <a:blip r:embed="rId15">
+                    <a:blip r:embed="rId16">
                       <a:extLst>
                         <a:ext uri="{28A0092B-C50C-407E-A947-70E740481C1C}">
                           <a14:useLocalDpi xmlns:a14="http://schemas.microsoft.com/office/drawing/2010/main" val="0"/>
@@ -5786,59 +7468,82 @@
         </w:rPr>
         <w:t xml:space="preserve"> </w:t>
       </w:r>
-      <w:r>
-        <w:rPr>
-          <w:noProof/>
-        </w:rPr>
-        <w:drawing>
-          <wp:inline distT="0" distB="0" distL="0" distR="0" wp14:anchorId="5A322239" wp14:editId="5DB87F95">
-            <wp:extent cx="2903220" cy="1741932"/>
-            <wp:effectExtent l="0" t="0" r="0" b="0"/>
-            <wp:docPr id="43" name="Bilde 43"/>
-            <wp:cNvGraphicFramePr>
-              <a:graphicFrameLocks xmlns:a="http://schemas.openxmlformats.org/drawingml/2006/main" noChangeAspect="1"/>
-            </wp:cNvGraphicFramePr>
-            <a:graphic xmlns:a="http://schemas.openxmlformats.org/drawingml/2006/main">
-              <a:graphicData uri="http://schemas.openxmlformats.org/drawingml/2006/picture">
-                <pic:pic xmlns:pic="http://schemas.openxmlformats.org/drawingml/2006/picture">
-                  <pic:nvPicPr>
-                    <pic:cNvPr id="1" name=""/>
-                    <pic:cNvPicPr/>
-                  </pic:nvPicPr>
-                  <pic:blipFill>
-                    <a:blip r:embed="rId16"/>
-                    <a:stretch>
-                      <a:fillRect/>
-                    </a:stretch>
-                  </pic:blipFill>
-                  <pic:spPr>
-                    <a:xfrm>
-                      <a:off x="0" y="0"/>
-                      <a:ext cx="2908005" cy="1744803"/>
-                    </a:xfrm>
-                    <a:prstGeom prst="rect">
-                      <a:avLst/>
-                    </a:prstGeom>
-                  </pic:spPr>
-                </pic:pic>
-              </a:graphicData>
-            </a:graphic>
-          </wp:inline>
-        </w:drawing>
-      </w:r>
     </w:p>
     <w:p>
+      <w:pPr>
+        <w:pStyle w:val="Overskrift3"/>
+      </w:pPr>
+      <w:bookmarkStart w:id="10" w:name="_Toc498522799"/>
+      <w:proofErr w:type="spellStart"/>
+      <w:r>
+        <w:t>Sendre</w:t>
+      </w:r>
+      <w:proofErr w:type="spellEnd"/>
+      <w:r>
+        <w:t xml:space="preserve"> melding</w:t>
+      </w:r>
+      <w:bookmarkEnd w:id="10"/>
+    </w:p>
+    <w:p>
       <w:r>
         <w:t>Nå kan vi sende meldingen vi har laget</w:t>
       </w:r>
       <w:r>
-        <w:t>. Hvis vi åpner «Seriell overvåker» i Arduino, så kan vi se at det printes en melding hver gang vi sender en melding fra PcanView. I overvå</w:t>
-      </w:r>
-      <w:r>
-        <w:t xml:space="preserve">kningsvinduet ser vi at all dataen printes først, så printes innholdet i </w:t>
-      </w:r>
-      <w:r>
-        <w:t xml:space="preserve">det 3. bytet (0x45 = 69). Tilslutt printes meldings ID’en (0x111 = 273). Som vi ser i </w:t>
+        <w:t xml:space="preserve">. Hvis vi åpner «Seriell overvåker» i Arduino, så kan vi se at det </w:t>
+      </w:r>
+      <w:proofErr w:type="spellStart"/>
+      <w:r>
+        <w:t>printes</w:t>
+      </w:r>
+      <w:proofErr w:type="spellEnd"/>
+      <w:r>
+        <w:t xml:space="preserve"> en melding hver gang vi sender en melding fra PcanView. I overvå</w:t>
+      </w:r>
+      <w:r>
+        <w:t xml:space="preserve">kningsvinduet ser vi at all dataen </w:t>
+      </w:r>
+      <w:proofErr w:type="spellStart"/>
+      <w:r>
+        <w:t>printes</w:t>
+      </w:r>
+      <w:proofErr w:type="spellEnd"/>
+      <w:r>
+        <w:t xml:space="preserve"> først, så </w:t>
+      </w:r>
+      <w:proofErr w:type="spellStart"/>
+      <w:r>
+        <w:t>printes</w:t>
+      </w:r>
+      <w:proofErr w:type="spellEnd"/>
+      <w:r>
+        <w:t xml:space="preserve"> innholdet i </w:t>
+      </w:r>
+      <w:r>
+        <w:t xml:space="preserve">det 3. </w:t>
+      </w:r>
+      <w:proofErr w:type="spellStart"/>
+      <w:r>
+        <w:t>bytet</w:t>
+      </w:r>
+      <w:proofErr w:type="spellEnd"/>
+      <w:r>
+        <w:t xml:space="preserve"> (0x45 = 69). Tilslutt </w:t>
+      </w:r>
+      <w:proofErr w:type="spellStart"/>
+      <w:r>
+        <w:t>printes</w:t>
+      </w:r>
+      <w:proofErr w:type="spellEnd"/>
+      <w:r>
+        <w:t xml:space="preserve"> meldings </w:t>
+      </w:r>
+      <w:proofErr w:type="spellStart"/>
+      <w:r>
+        <w:t>ID’en</w:t>
+      </w:r>
+      <w:proofErr w:type="spellEnd"/>
+      <w:r>
+        <w:t xml:space="preserve"> (0x111 = 273). Som vi ser i </w:t>
       </w:r>
       <w:r>
         <w:rPr>
@@ -5858,11 +7563,48 @@
       </w:r>
     </w:p>
     <w:p>
+      <w:pPr>
+        <w:pStyle w:val="Bildetekst"/>
+        <w:keepNext/>
+        <w:rPr>
+          <w:i w:val="0"/>
+        </w:rPr>
+      </w:pPr>
+      <w:r>
+        <w:rPr>
+          <w:i w:val="0"/>
+        </w:rPr>
+        <w:lastRenderedPageBreak/>
+        <w:t xml:space="preserve">PcanView </w:t>
+      </w:r>
+      <w:proofErr w:type="spellStart"/>
+      <w:r>
+        <w:rPr>
+          <w:i w:val="0"/>
+        </w:rPr>
+        <w:t>recive</w:t>
+      </w:r>
+      <w:proofErr w:type="spellEnd"/>
+      <w:r>
+        <w:rPr>
+          <w:i w:val="0"/>
+        </w:rPr>
+        <w:t xml:space="preserve"> and </w:t>
+      </w:r>
+      <w:proofErr w:type="spellStart"/>
+      <w:r>
+        <w:rPr>
+          <w:i w:val="0"/>
+        </w:rPr>
+        <w:t>transmitt</w:t>
+      </w:r>
+      <w:proofErr w:type="spellEnd"/>
+    </w:p>
+    <w:p>
       <w:r>
         <w:rPr>
           <w:noProof/>
         </w:rPr>
-        <w:lastRenderedPageBreak/>
         <w:drawing>
           <wp:inline distT="0" distB="0" distL="0" distR="0" wp14:anchorId="2E5DA940" wp14:editId="5A32D3EA">
             <wp:extent cx="5731510" cy="3305810"/>
@@ -5907,11 +7649,11 @@
       <w:pPr>
         <w:pStyle w:val="Overskrift2"/>
       </w:pPr>
-      <w:bookmarkStart w:id="3" w:name="_Toc498463123"/>
+      <w:bookmarkStart w:id="11" w:name="_Toc498522800"/>
       <w:r>
         <w:t>Styre LED med meldings ID</w:t>
       </w:r>
-      <w:bookmarkEnd w:id="3"/>
+      <w:bookmarkEnd w:id="11"/>
     </w:p>
     <w:p>
       <w:pPr>
@@ -5923,19 +7665,67 @@
         <w:t xml:space="preserve">Vi vil styre LED på Teensy 3.6 brettet ved hjelp av </w:t>
       </w:r>
       <w:r>
-        <w:t>meldings ID’en. Når Teensy brettet leser en melding som har ID 0x21 skal LED’en toggles.</w:t>
-      </w:r>
-      <w:r>
-        <w:t xml:space="preserve"> For å få til dette deklarerer vi en konstant «ledPin» som er lik 13. 13 er adressen til LED</w:t>
-      </w:r>
-      <w:r>
-        <w:t>’en på Teensy 3.6</w:t>
+        <w:t xml:space="preserve">meldings </w:t>
+      </w:r>
+      <w:proofErr w:type="spellStart"/>
+      <w:r>
+        <w:t>ID’en</w:t>
+      </w:r>
+      <w:proofErr w:type="spellEnd"/>
+      <w:r>
+        <w:t xml:space="preserve">. Når Teensy brettet leser en melding som har ID 0x21 skal </w:t>
+      </w:r>
+      <w:proofErr w:type="spellStart"/>
+      <w:r>
+        <w:t>LED’en</w:t>
+      </w:r>
+      <w:proofErr w:type="spellEnd"/>
+      <w:r>
+        <w:t xml:space="preserve"> </w:t>
+      </w:r>
+      <w:proofErr w:type="spellStart"/>
+      <w:r>
+        <w:t>toggles</w:t>
+      </w:r>
+      <w:proofErr w:type="spellEnd"/>
+      <w:r>
+        <w:t>.</w:t>
+      </w:r>
+      <w:r>
+        <w:t xml:space="preserve"> For å få til dette deklarerer vi en konstant «ledPin» som er lik 13. 13 er adressen til </w:t>
+      </w:r>
+      <w:proofErr w:type="spellStart"/>
+      <w:r>
+        <w:t>LED</w:t>
+      </w:r>
+      <w:r>
+        <w:t>’en</w:t>
+      </w:r>
+      <w:proofErr w:type="spellEnd"/>
+      <w:r>
+        <w:t xml:space="preserve"> på Teensy 3.6</w:t>
       </w:r>
       <w:r>
         <w:t xml:space="preserve">. </w:t>
       </w:r>
       <w:r>
-        <w:t xml:space="preserve">I «setup» definerer vi «ledPin» som en output, og setter den høy, slik at den skrus på når programet lastes inn. </w:t>
+        <w:t>I «</w:t>
+      </w:r>
+      <w:proofErr w:type="spellStart"/>
+      <w:r>
+        <w:t>setup</w:t>
+      </w:r>
+      <w:proofErr w:type="spellEnd"/>
+      <w:r>
+        <w:t xml:space="preserve">» definerer vi «ledPin» som en output, og setter den høy, slik at den skrus på når </w:t>
+      </w:r>
+      <w:proofErr w:type="spellStart"/>
+      <w:r>
+        <w:t>programet</w:t>
+      </w:r>
+      <w:proofErr w:type="spellEnd"/>
+      <w:r>
+        <w:t xml:space="preserve"> lastes inn. </w:t>
       </w:r>
       <w:r>
         <w:t xml:space="preserve">I «loop» setter vi inn en if-setning som sjekker om den mottatte CAN-bus meldingen har ID 0x21. Hvis dette er sant vil «ledPin» inverteres </w:t>
@@ -5949,6 +7739,21 @@
       </w:r>
       <w:r>
         <w:t xml:space="preserve">. </w:t>
+      </w:r>
+    </w:p>
+    <w:p>
+      <w:pPr>
+        <w:pStyle w:val="Bildetekst"/>
+        <w:keepNext/>
+        <w:rPr>
+          <w:i w:val="0"/>
+        </w:rPr>
+      </w:pPr>
+      <w:r>
+        <w:rPr>
+          <w:i w:val="0"/>
+        </w:rPr>
+        <w:t>Styre LED med meldings ID kode</w:t>
       </w:r>
     </w:p>
     <w:p>
@@ -6002,12 +7807,14 @@
       <w:pPr>
         <w:pStyle w:val="Overskrift2"/>
       </w:pPr>
-      <w:bookmarkStart w:id="4" w:name="_Toc498463124"/>
+      <w:bookmarkStart w:id="12" w:name="_Hlk498513317"/>
+      <w:bookmarkStart w:id="13" w:name="_Toc498522801"/>
       <w:r>
         <w:t>Styre LED med innhold i melding</w:t>
       </w:r>
-      <w:bookmarkEnd w:id="4"/>
+      <w:bookmarkEnd w:id="13"/>
     </w:p>
+    <w:bookmarkEnd w:id="12"/>
     <w:p>
       <w:r>
         <w:t xml:space="preserve">Vi vil styre LED på Teensy 3.6 brettet ved hjelp av innholdet i meldingen. </w:t>
@@ -6016,14 +7823,82 @@
         <w:t xml:space="preserve">Når det minst signifikante bit i første byte er 1 vil «ledPin» settes høyt, hvis det minst signifikante bit i første byte er 0 vil «ledPin» settes lavt. </w:t>
       </w:r>
       <w:r>
-        <w:t>Vi bruker IF-setninger til å sjekke om «inMsg.buf[7]» OG’et med et byte som er xxxxxxx1 er lik 1, hvis dette stemmer og meldingen kommer i fra ID’en 0x22 skal «ledPin» settes høy</w:t>
-      </w:r>
-      <w:r>
-        <w:t>. Hvis «inMsg.buf[7]» OG’et med et byte som er xxxxxxx1 er lik 0, skal «ledPin» settes lavt.</w:t>
-      </w:r>
-      <w:r>
-        <w:t xml:space="preserve"> «inMsg.buf[7]» inneholder kun det første bytet</w:t>
-      </w:r>
+        <w:t>Vi bruker IF-setninger til å sjekke om «</w:t>
+      </w:r>
+      <w:proofErr w:type="spellStart"/>
+      <w:proofErr w:type="gramStart"/>
+      <w:r>
+        <w:t>inMsg.buf</w:t>
+      </w:r>
+      <w:proofErr w:type="spellEnd"/>
+      <w:r>
+        <w:t>[</w:t>
+      </w:r>
+      <w:proofErr w:type="gramEnd"/>
+      <w:r>
+        <w:t xml:space="preserve">7]» </w:t>
+      </w:r>
+      <w:proofErr w:type="spellStart"/>
+      <w:r>
+        <w:t>OG’et</w:t>
+      </w:r>
+      <w:proofErr w:type="spellEnd"/>
+      <w:r>
+        <w:t xml:space="preserve"> med et byte som er xxxxxxx1 er lik 1, hvis dette stemmer og meldingen kommer i fra </w:t>
+      </w:r>
+      <w:proofErr w:type="spellStart"/>
+      <w:r>
+        <w:t>ID’en</w:t>
+      </w:r>
+      <w:proofErr w:type="spellEnd"/>
+      <w:r>
+        <w:t xml:space="preserve"> 0x22 skal «ledPin» settes høy</w:t>
+      </w:r>
+      <w:r>
+        <w:t>. Hvis «</w:t>
+      </w:r>
+      <w:proofErr w:type="spellStart"/>
+      <w:proofErr w:type="gramStart"/>
+      <w:r>
+        <w:t>inMsg.buf</w:t>
+      </w:r>
+      <w:proofErr w:type="spellEnd"/>
+      <w:r>
+        <w:t>[</w:t>
+      </w:r>
+      <w:proofErr w:type="gramEnd"/>
+      <w:r>
+        <w:t xml:space="preserve">7]» </w:t>
+      </w:r>
+      <w:proofErr w:type="spellStart"/>
+      <w:r>
+        <w:t>OG’et</w:t>
+      </w:r>
+      <w:proofErr w:type="spellEnd"/>
+      <w:r>
+        <w:t xml:space="preserve"> med et byte som er xxxxxxx1 er lik 0, skal «ledPin» settes lavt.</w:t>
+      </w:r>
+      <w:r>
+        <w:t xml:space="preserve"> «</w:t>
+      </w:r>
+      <w:proofErr w:type="spellStart"/>
+      <w:proofErr w:type="gramStart"/>
+      <w:r>
+        <w:t>inMsg.buf</w:t>
+      </w:r>
+      <w:proofErr w:type="spellEnd"/>
+      <w:r>
+        <w:t>[</w:t>
+      </w:r>
+      <w:proofErr w:type="gramEnd"/>
+      <w:r>
+        <w:t xml:space="preserve">7]» inneholder kun det første </w:t>
+      </w:r>
+      <w:proofErr w:type="spellStart"/>
+      <w:r>
+        <w:t>bytet</w:t>
+      </w:r>
+      <w:proofErr w:type="spellEnd"/>
       <w:r>
         <w:t xml:space="preserve"> som mottas i meldingen </w:t>
       </w:r>
@@ -6039,11 +7914,40 @@
       </w:r>
     </w:p>
     <w:p>
+      <w:pPr>
+        <w:pStyle w:val="Bildetekst"/>
+        <w:rPr>
+          <w:b/>
+        </w:rPr>
+      </w:pPr>
+      <w:r>
+        <w:rPr>
+          <w:b/>
+        </w:rPr>
+        <w:t>Styre LED med innhold i melding</w:t>
+      </w:r>
+    </w:p>
+    <w:p>
+      <w:pPr>
+        <w:pStyle w:val="Bildetekst"/>
+        <w:keepNext/>
+        <w:rPr>
+          <w:i w:val="0"/>
+        </w:rPr>
+      </w:pPr>
+      <w:r>
+        <w:rPr>
+          <w:i w:val="0"/>
+        </w:rPr>
+        <w:lastRenderedPageBreak/>
+        <w:t>Styre LED med innhold i melding kode</w:t>
+      </w:r>
+    </w:p>
+    <w:p>
       <w:r>
         <w:rPr>
           <w:noProof/>
         </w:rPr>
-        <w:lastRenderedPageBreak/>
         <w:drawing>
           <wp:inline distT="0" distB="0" distL="0" distR="0" wp14:anchorId="5B00C17C" wp14:editId="07A2EED6">
             <wp:extent cx="5731510" cy="2391410"/>
@@ -6088,18 +7992,26 @@
       <w:pPr>
         <w:pStyle w:val="Overskrift2"/>
       </w:pPr>
-      <w:bookmarkStart w:id="5" w:name="_Toc498463125"/>
+      <w:bookmarkStart w:id="14" w:name="_Toc498522802"/>
       <w:r>
         <w:t>Rapportere verdier fra IMU via CAN-bus</w:t>
       </w:r>
-      <w:bookmarkEnd w:id="5"/>
+      <w:bookmarkEnd w:id="14"/>
     </w:p>
     <w:p>
       <w:r>
         <w:t xml:space="preserve">Vi vil rapportere verdier fra akselerometeret på en IMU 6050 ved å benytte meldings-ID 0x20. </w:t>
       </w:r>
       <w:r>
-        <w:t>Meldingen skal sendes med en fast rate på 1 Hz. For å ha kontroll på meldingsraten bruker vi Metro biblioteket</w:t>
+        <w:t xml:space="preserve">Meldingen skal sendes med en fast rate på 1 </w:t>
+      </w:r>
+      <w:proofErr w:type="spellStart"/>
+      <w:r>
+        <w:t>Hz</w:t>
+      </w:r>
+      <w:proofErr w:type="spellEnd"/>
+      <w:r>
+        <w:t>. For å ha kontroll på meldingsraten bruker vi Metro biblioteket</w:t>
       </w:r>
       <w:sdt>
         <w:sdtPr>
@@ -6126,7 +8038,7 @@
             <w:rPr>
               <w:noProof/>
             </w:rPr>
-            <w:t>[7]</w:t>
+            <w:t>[8]</w:t>
           </w:r>
           <w:r>
             <w:fldChar w:fldCharType="end"/>
@@ -6137,13 +8049,133 @@
         <w:t xml:space="preserve">. </w:t>
       </w:r>
       <w:r>
-        <w:t xml:space="preserve">Vi inkluderer «Metro.h» for å få tilgang, så definerer vi en metro variabel «ledMetro» som vil være sann en gang per 1000ms. I «loop» lager vi en while-løkke som vil kjøre når (ledMetro.check() == 1). Vi velger å bruke </w:t>
-      </w:r>
-      <w:r>
-        <w:t xml:space="preserve">deler av kode som er forklart tidligere for å lese akselerasjonen i fra IMU’en. Akselerasjonen i x-, y- og z-retning leses inn i ett int8_t array som vi kaller «acc». Akselerasjonsdataene er egentlig på 16bit i hver retning, men må deles i to for å kunne sendes over CAN-bus. </w:t>
-      </w:r>
-      <w:r>
-        <w:t>Vi definerer en CAN-melding som vi kaller «outMsg». Vi gir denne ID = 0x03, alle ID’er mellom 0x00 og 0x7FF kan brukes her. Vi setter lengden til å være 6U, fordi vi har 6 bytes med data som skal sendes. Vi kunne sendt 2 bytes til i denne meldingen. Vi bruker «memcpy» funksjonen til å si at vi skal ha innholdet i «acc» inn i «outMsg.buf», og at vi skal ha med 6 bytes i fra «acc». Deretter bruker vi Can0 til å skrive «outMsg».</w:t>
+        <w:t>Vi inkluderer «</w:t>
+      </w:r>
+      <w:proofErr w:type="spellStart"/>
+      <w:r>
+        <w:t>Metro.h</w:t>
+      </w:r>
+      <w:proofErr w:type="spellEnd"/>
+      <w:r>
+        <w:t xml:space="preserve">» for å få tilgang, så definerer vi en </w:t>
+      </w:r>
+      <w:proofErr w:type="spellStart"/>
+      <w:r>
+        <w:t>metro</w:t>
+      </w:r>
+      <w:proofErr w:type="spellEnd"/>
+      <w:r>
+        <w:t xml:space="preserve"> variabel «</w:t>
+      </w:r>
+      <w:proofErr w:type="spellStart"/>
+      <w:r>
+        <w:t>ledMetro</w:t>
+      </w:r>
+      <w:proofErr w:type="spellEnd"/>
+      <w:r>
+        <w:t xml:space="preserve">» som vil være sann en gang per 1000ms. I «loop» lager vi en </w:t>
+      </w:r>
+      <w:proofErr w:type="spellStart"/>
+      <w:r>
+        <w:t>while</w:t>
+      </w:r>
+      <w:proofErr w:type="spellEnd"/>
+      <w:r>
+        <w:t>-løkke som vil kjøre når (</w:t>
+      </w:r>
+      <w:proofErr w:type="spellStart"/>
+      <w:r>
+        <w:t>ledMetro.check</w:t>
+      </w:r>
+      <w:proofErr w:type="spellEnd"/>
+      <w:r>
+        <w:t xml:space="preserve">() == 1). Vi velger å bruke </w:t>
+      </w:r>
+      <w:r>
+        <w:t xml:space="preserve">deler av kode som er forklart tidligere for å lese akselerasjonen i fra </w:t>
+      </w:r>
+      <w:proofErr w:type="spellStart"/>
+      <w:r>
+        <w:t>IMU’en</w:t>
+      </w:r>
+      <w:proofErr w:type="spellEnd"/>
+      <w:r>
+        <w:t xml:space="preserve">. Akselerasjonen i x-, y- og z-retning leses inn i ett int8_t </w:t>
+      </w:r>
+      <w:proofErr w:type="spellStart"/>
+      <w:r>
+        <w:t>array</w:t>
+      </w:r>
+      <w:proofErr w:type="spellEnd"/>
+      <w:r>
+        <w:t xml:space="preserve"> som vi kaller «</w:t>
+      </w:r>
+      <w:proofErr w:type="spellStart"/>
+      <w:r>
+        <w:t>acc</w:t>
+      </w:r>
+      <w:proofErr w:type="spellEnd"/>
+      <w:r>
+        <w:t xml:space="preserve">». Akselerasjonsdataene er egentlig på 16bit i hver retning, men må deles i to for å kunne sendes over CAN-bus. </w:t>
+      </w:r>
+      <w:r>
+        <w:t>Vi definerer en CAN-melding som vi kaller «</w:t>
+      </w:r>
+      <w:proofErr w:type="spellStart"/>
+      <w:r>
+        <w:t>outMsg</w:t>
+      </w:r>
+      <w:proofErr w:type="spellEnd"/>
+      <w:r>
+        <w:t xml:space="preserve">». Vi gir denne ID = 0x03, alle </w:t>
+      </w:r>
+      <w:proofErr w:type="spellStart"/>
+      <w:r>
+        <w:t>ID’er</w:t>
+      </w:r>
+      <w:proofErr w:type="spellEnd"/>
+      <w:r>
+        <w:t xml:space="preserve"> mellom 0x00 og 0x7FF kan brukes her. Vi setter lengden til å være 6U, fordi vi har 6 bytes med data som skal sendes. Vi kunne sendt 2 bytes til i denne meldingen. Vi bruker «</w:t>
+      </w:r>
+      <w:proofErr w:type="spellStart"/>
+      <w:r>
+        <w:t>memcpy</w:t>
+      </w:r>
+      <w:proofErr w:type="spellEnd"/>
+      <w:r>
+        <w:t>» funksjonen til å si at vi skal ha innholdet i «</w:t>
+      </w:r>
+      <w:proofErr w:type="spellStart"/>
+      <w:r>
+        <w:t>acc</w:t>
+      </w:r>
+      <w:proofErr w:type="spellEnd"/>
+      <w:r>
+        <w:t>» inn i «</w:t>
+      </w:r>
+      <w:proofErr w:type="spellStart"/>
+      <w:r>
+        <w:t>outMsg.buf</w:t>
+      </w:r>
+      <w:proofErr w:type="spellEnd"/>
+      <w:r>
+        <w:t>», og at vi skal ha med 6 bytes i fra «</w:t>
+      </w:r>
+      <w:proofErr w:type="spellStart"/>
+      <w:r>
+        <w:t>acc</w:t>
+      </w:r>
+      <w:proofErr w:type="spellEnd"/>
+      <w:r>
+        <w:t>». Deretter bruker vi Can0 til å skrive «</w:t>
+      </w:r>
+      <w:proofErr w:type="spellStart"/>
+      <w:r>
+        <w:t>outMsg</w:t>
+      </w:r>
+      <w:proofErr w:type="spellEnd"/>
+      <w:r>
+        <w:t>».</w:t>
       </w:r>
       <w:r>
         <w:t xml:space="preserve"> </w:t>
@@ -6157,14 +8189,29 @@
       </w:r>
     </w:p>
     <w:p>
+      <w:pPr>
+        <w:pStyle w:val="Bildetekst"/>
+        <w:keepNext/>
+        <w:rPr>
+          <w:i w:val="0"/>
+        </w:rPr>
+      </w:pPr>
+      <w:r>
+        <w:rPr>
+          <w:i w:val="0"/>
+        </w:rPr>
+        <w:t>Rapportere verdier fra IMU via CAN-bus</w:t>
+      </w:r>
+    </w:p>
+    <w:p>
       <w:r>
         <w:rPr>
           <w:noProof/>
         </w:rPr>
         <w:drawing>
-          <wp:inline distT="0" distB="0" distL="0" distR="0" wp14:anchorId="2CA20B85" wp14:editId="6675E8AB">
-            <wp:extent cx="4518660" cy="3508895"/>
-            <wp:effectExtent l="0" t="0" r="0" b="0"/>
+          <wp:inline distT="0" distB="0" distL="0" distR="0" wp14:anchorId="2CA20B85" wp14:editId="721E6A76">
+            <wp:extent cx="4145280" cy="3218953"/>
+            <wp:effectExtent l="0" t="0" r="7620" b="635"/>
             <wp:docPr id="45" name="Bilde 45"/>
             <wp:cNvGraphicFramePr>
               <a:graphicFrameLocks xmlns:a="http://schemas.openxmlformats.org/drawingml/2006/main" noChangeAspect="1"/>
@@ -6185,7 +8232,7 @@
                   <pic:spPr>
                     <a:xfrm>
                       <a:off x="0" y="0"/>
-                      <a:ext cx="4524474" cy="3513410"/>
+                      <a:ext cx="4162718" cy="3232495"/>
                     </a:xfrm>
                     <a:prstGeom prst="rect">
                       <a:avLst/>
@@ -6199,6 +8246,294 @@
       </w:r>
     </w:p>
     <w:p>
+      <w:pPr>
+        <w:pStyle w:val="Overskrift2"/>
+      </w:pPr>
+      <w:bookmarkStart w:id="15" w:name="_Toc498522803"/>
+      <w:r>
+        <w:lastRenderedPageBreak/>
+        <w:t xml:space="preserve">Kontakt mellom </w:t>
+      </w:r>
+      <w:proofErr w:type="spellStart"/>
+      <w:r>
+        <w:t>Teensyer</w:t>
+      </w:r>
+      <w:bookmarkEnd w:id="15"/>
+      <w:proofErr w:type="spellEnd"/>
+    </w:p>
+    <w:p>
+      <w:r>
+        <w:rPr>
+          <w:noProof/>
+        </w:rPr>
+        <w:drawing>
+          <wp:anchor distT="0" distB="0" distL="114300" distR="114300" simplePos="0" relativeHeight="251683840" behindDoc="1" locked="0" layoutInCell="1" allowOverlap="1" wp14:anchorId="19F891FB" wp14:editId="4B7746F9">
+            <wp:simplePos x="0" y="0"/>
+            <wp:positionH relativeFrom="margin">
+              <wp:align>right</wp:align>
+            </wp:positionH>
+            <wp:positionV relativeFrom="paragraph">
+              <wp:posOffset>212725</wp:posOffset>
+            </wp:positionV>
+            <wp:extent cx="2780665" cy="2636520"/>
+            <wp:effectExtent l="0" t="0" r="635" b="0"/>
+            <wp:wrapTight wrapText="bothSides">
+              <wp:wrapPolygon edited="0">
+                <wp:start x="0" y="0"/>
+                <wp:lineTo x="0" y="21382"/>
+                <wp:lineTo x="21457" y="21382"/>
+                <wp:lineTo x="21457" y="0"/>
+                <wp:lineTo x="0" y="0"/>
+              </wp:wrapPolygon>
+            </wp:wrapTight>
+            <wp:docPr id="54" name="Bilde 54" descr="https://scontent-arn2-1.xx.fbcdn.net/v/t34.0-12/23602043_1943269149033321_1777311945_n.jpg?oh=9c17254f923d64d1ecb636ccad9d0f04&amp;oe=5A0E7103"/>
+            <wp:cNvGraphicFramePr>
+              <a:graphicFrameLocks xmlns:a="http://schemas.openxmlformats.org/drawingml/2006/main" noChangeAspect="1"/>
+            </wp:cNvGraphicFramePr>
+            <a:graphic xmlns:a="http://schemas.openxmlformats.org/drawingml/2006/main">
+              <a:graphicData uri="http://schemas.openxmlformats.org/drawingml/2006/picture">
+                <pic:pic xmlns:pic="http://schemas.openxmlformats.org/drawingml/2006/picture">
+                  <pic:nvPicPr>
+                    <pic:cNvPr id="0" name="Picture 5" descr="https://scontent-arn2-1.xx.fbcdn.net/v/t34.0-12/23602043_1943269149033321_1777311945_n.jpg?oh=9c17254f923d64d1ecb636ccad9d0f04&amp;oe=5A0E7103"/>
+                    <pic:cNvPicPr>
+                      <a:picLocks noChangeAspect="1" noChangeArrowheads="1"/>
+                    </pic:cNvPicPr>
+                  </pic:nvPicPr>
+                  <pic:blipFill rotWithShape="1">
+                    <a:blip r:embed="rId21">
+                      <a:extLst>
+                        <a:ext uri="{28A0092B-C50C-407E-A947-70E740481C1C}">
+                          <a14:useLocalDpi xmlns:a14="http://schemas.microsoft.com/office/drawing/2010/main" val="0"/>
+                        </a:ext>
+                      </a:extLst>
+                    </a:blip>
+                    <a:srcRect l="-3" t="21082" r="3" b="25663"/>
+                    <a:stretch/>
+                  </pic:blipFill>
+                  <pic:spPr bwMode="auto">
+                    <a:xfrm>
+                      <a:off x="0" y="0"/>
+                      <a:ext cx="2780665" cy="2636520"/>
+                    </a:xfrm>
+                    <a:prstGeom prst="rect">
+                      <a:avLst/>
+                    </a:prstGeom>
+                    <a:noFill/>
+                    <a:ln>
+                      <a:noFill/>
+                    </a:ln>
+                    <a:extLst>
+                      <a:ext uri="{53640926-AAD7-44D8-BBD7-CCE9431645EC}">
+                        <a14:shadowObscured xmlns:a14="http://schemas.microsoft.com/office/drawing/2010/main"/>
+                      </a:ext>
+                    </a:extLst>
+                  </pic:spPr>
+                </pic:pic>
+              </a:graphicData>
+            </a:graphic>
+          </wp:anchor>
+        </w:drawing>
+      </w:r>
+      <w:r>
+        <w:rPr>
+          <w:noProof/>
+        </w:rPr>
+        <mc:AlternateContent>
+          <mc:Choice Requires="wps">
+            <w:drawing>
+              <wp:anchor distT="0" distB="0" distL="114300" distR="114300" simplePos="0" relativeHeight="251682816" behindDoc="1" locked="0" layoutInCell="1" allowOverlap="1" wp14:anchorId="03A979A2" wp14:editId="6C2366ED">
+                <wp:simplePos x="0" y="0"/>
+                <wp:positionH relativeFrom="margin">
+                  <wp:align>right</wp:align>
+                </wp:positionH>
+                <wp:positionV relativeFrom="paragraph">
+                  <wp:posOffset>3175</wp:posOffset>
+                </wp:positionV>
+                <wp:extent cx="2780665" cy="457200"/>
+                <wp:effectExtent l="0" t="0" r="635" b="0"/>
+                <wp:wrapTight wrapText="bothSides">
+                  <wp:wrapPolygon edited="0">
+                    <wp:start x="0" y="0"/>
+                    <wp:lineTo x="0" y="20700"/>
+                    <wp:lineTo x="21457" y="20700"/>
+                    <wp:lineTo x="21457" y="0"/>
+                    <wp:lineTo x="0" y="0"/>
+                  </wp:wrapPolygon>
+                </wp:wrapTight>
+                <wp:docPr id="55" name="Tekstboks 55"/>
+                <wp:cNvGraphicFramePr/>
+                <a:graphic xmlns:a="http://schemas.openxmlformats.org/drawingml/2006/main">
+                  <a:graphicData uri="http://schemas.microsoft.com/office/word/2010/wordprocessingShape">
+                    <wps:wsp>
+                      <wps:cNvSpPr txBox="1"/>
+                      <wps:spPr>
+                        <a:xfrm>
+                          <a:off x="0" y="0"/>
+                          <a:ext cx="2780665" cy="457200"/>
+                        </a:xfrm>
+                        <a:prstGeom prst="rect">
+                          <a:avLst/>
+                        </a:prstGeom>
+                        <a:solidFill>
+                          <a:prstClr val="white"/>
+                        </a:solidFill>
+                        <a:ln>
+                          <a:noFill/>
+                        </a:ln>
+                      </wps:spPr>
+                      <wps:txbx>
+                        <w:txbxContent>
+                          <w:p>
+                            <w:pPr>
+                              <w:pStyle w:val="Bildetekst"/>
+                              <w:rPr>
+                                <w:noProof/>
+                              </w:rPr>
+                            </w:pPr>
+                            <w:r>
+                              <w:t xml:space="preserve">Kobling mellom to </w:t>
+                            </w:r>
+                            <w:proofErr w:type="spellStart"/>
+                            <w:r>
+                              <w:t>Teensyer</w:t>
+                            </w:r>
+                            <w:proofErr w:type="spellEnd"/>
+                          </w:p>
+                        </w:txbxContent>
+                      </wps:txbx>
+                      <wps:bodyPr rot="0" spcFirstLastPara="0" vertOverflow="overflow" horzOverflow="overflow" vert="horz" wrap="square" lIns="0" tIns="0" rIns="0" bIns="0" numCol="1" spcCol="0" rtlCol="0" fromWordArt="0" anchor="t" anchorCtr="0" forceAA="0" compatLnSpc="1">
+                        <a:prstTxWarp prst="textNoShape">
+                          <a:avLst/>
+                        </a:prstTxWarp>
+                        <a:noAutofit/>
+                      </wps:bodyPr>
+                    </wps:wsp>
+                  </a:graphicData>
+                </a:graphic>
+              </wp:anchor>
+            </w:drawing>
+          </mc:Choice>
+          <mc:Fallback>
+            <w:pict>
+              <v:shape w14:anchorId="03A979A2" id="Tekstboks 55" o:spid="_x0000_s1060" type="#_x0000_t202" style="position:absolute;margin-left:167.75pt;margin-top:.25pt;width:218.95pt;height:36pt;z-index:-251633664;visibility:visible;mso-wrap-style:square;mso-wrap-distance-left:9pt;mso-wrap-distance-top:0;mso-wrap-distance-right:9pt;mso-wrap-distance-bottom:0;mso-position-horizontal:right;mso-position-horizontal-relative:margin;mso-position-vertical:absolute;mso-position-vertical-relative:text;v-text-anchor:top" o:gfxdata="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" stroked="f">
+                <v:textbox inset="0,0,0,0">
+                  <w:txbxContent>
+                    <w:p>
+                      <w:pPr>
+                        <w:pStyle w:val="Bildetekst"/>
+                        <w:rPr>
+                          <w:noProof/>
+                        </w:rPr>
+                      </w:pPr>
+                      <w:r>
+                        <w:t xml:space="preserve">Kobling mellom to </w:t>
+                      </w:r>
+                      <w:proofErr w:type="spellStart"/>
+                      <w:r>
+                        <w:t>Teensyer</w:t>
+                      </w:r>
+                      <w:proofErr w:type="spellEnd"/>
+                    </w:p>
+                  </w:txbxContent>
+                </v:textbox>
+                <w10:wrap type="tight" anchorx="margin"/>
+              </v:shape>
+            </w:pict>
+          </mc:Fallback>
+        </mc:AlternateContent>
+      </w:r>
+      <w:r>
+        <w:t xml:space="preserve">Vi vil sende signaler fra vår Teensy til en annen Teensy via CAN-bus. To </w:t>
+      </w:r>
+      <w:proofErr w:type="spellStart"/>
+      <w:r>
+        <w:t>teensyer</w:t>
+      </w:r>
+      <w:proofErr w:type="spellEnd"/>
+      <w:r>
+        <w:t xml:space="preserve"> kobles sammen via Can0 pinnene via Dual CAN-bus adapterne. CAN-H kobles på CAN-H, og CAN-L kobles på CAN-L</w:t>
+      </w:r>
+      <w:r>
+        <w:t xml:space="preserve"> slik</w:t>
+      </w:r>
+      <w:r>
+        <w:t xml:space="preserve"> som før</w:t>
+      </w:r>
+      <w:r>
+        <w:t xml:space="preserve"> </w:t>
+      </w:r>
+      <w:r>
+        <w:rPr>
+          <w:highlight w:val="yellow"/>
+          <w:u w:val="single"/>
+        </w:rPr>
+        <w:t>(figur xxx)</w:t>
+      </w:r>
+      <w:r>
+        <w:t xml:space="preserve">. </w:t>
+      </w:r>
+      <w:r>
+        <w:t>Programmet som er lastet inn på veksler</w:t>
+      </w:r>
+      <w:r>
+        <w:t xml:space="preserve"> hvert sekund</w:t>
+      </w:r>
+      <w:r>
+        <w:t xml:space="preserve"> mellom å sende ut en melding med ID 0x21 og 0x22. Dette skjer ved bruk av en variabel «i» som inkrementeres for hver runde den kjøres. Vi bruker if-setninger som sjekker om (i%2 == 1) eller (i%2 == 0). Altså sjekkes det om «i» er et </w:t>
+      </w:r>
+      <w:proofErr w:type="gramStart"/>
+      <w:r>
+        <w:t>oddetall(</w:t>
+      </w:r>
+      <w:proofErr w:type="gramEnd"/>
+      <w:r>
+        <w:t>=1) eller partall(=0).</w:t>
+      </w:r>
+      <w:r>
+        <w:t xml:space="preserve"> Hvis «i» er et oddetall sendes en melding med ID 0x21 ut, hvis «i» er et partall blir </w:t>
+      </w:r>
+      <w:proofErr w:type="spellStart"/>
+      <w:r>
+        <w:t>ID’en</w:t>
+      </w:r>
+      <w:proofErr w:type="spellEnd"/>
+      <w:r>
+        <w:t xml:space="preserve"> til meldingen 0x22. Programmet som tar imot meldingen vil sette </w:t>
+      </w:r>
+      <w:proofErr w:type="spellStart"/>
+      <w:r>
+        <w:t>LED’en</w:t>
+      </w:r>
+      <w:proofErr w:type="spellEnd"/>
+      <w:r>
+        <w:t xml:space="preserve"> høy hvis </w:t>
+      </w:r>
+      <w:proofErr w:type="spellStart"/>
+      <w:r>
+        <w:t>ID’en</w:t>
+      </w:r>
+      <w:proofErr w:type="spellEnd"/>
+      <w:r>
+        <w:t xml:space="preserve"> er 0x21, og lav hvis </w:t>
+      </w:r>
+      <w:proofErr w:type="spellStart"/>
+      <w:r>
+        <w:t>ID’en</w:t>
+      </w:r>
+      <w:proofErr w:type="spellEnd"/>
+      <w:r>
+        <w:t xml:space="preserve"> er 0x22. </w:t>
+      </w:r>
+      <w:proofErr w:type="spellStart"/>
+      <w:r>
+        <w:t>LED’en</w:t>
+      </w:r>
+      <w:proofErr w:type="spellEnd"/>
+      <w:r>
+        <w:t xml:space="preserve"> vil da blinke.</w:t>
+      </w:r>
+    </w:p>
+    <w:p>
       <w:r>
         <w:br w:type="page"/>
       </w:r>
@@ -6207,14 +8542,166 @@
       <w:pPr>
         <w:pStyle w:val="Overskrift1"/>
       </w:pPr>
-      <w:bookmarkStart w:id="6" w:name="_Toc498463126"/>
+      <w:bookmarkStart w:id="16" w:name="_Toc498522804"/>
       <w:r>
         <w:lastRenderedPageBreak/>
         <w:t>Diskusjon</w:t>
       </w:r>
-      <w:bookmarkEnd w:id="6"/>
+      <w:bookmarkEnd w:id="16"/>
     </w:p>
     <w:p>
+      <w:pPr>
+        <w:pStyle w:val="Overskrift2"/>
+      </w:pPr>
+      <w:bookmarkStart w:id="17" w:name="_Toc498522805"/>
+      <w:r>
+        <w:t>PcanView</w:t>
+      </w:r>
+      <w:bookmarkEnd w:id="17"/>
+    </w:p>
+    <w:p>
+      <w:r>
+        <w:t>Det første vi må velge er bit rate, bit raten bestemmer hvor mye og hvor fort data sendes i et CAN-bus nettverk. Bit raten kan variere fra 1Mbit/s til 5kbit/s. For å ha en raskere bit rate må man ofre lengden på bussen. Vi velger en bitrate på 250kbit/s, fordi det er standard hastigheten i FlexCAN.</w:t>
+      </w:r>
+    </w:p>
+    <w:p>
+      <w:r>
+        <w:t xml:space="preserve">Vi må så velge spekteret av CAN </w:t>
+      </w:r>
+      <w:proofErr w:type="spellStart"/>
+      <w:r>
+        <w:t>ID’er</w:t>
+      </w:r>
+      <w:proofErr w:type="spellEnd"/>
+      <w:r>
+        <w:t xml:space="preserve"> som vi kan ta imot. Alle meldinger som sendes på ett CAN nettverk vil ha en egen ID. Vi kan velge mellom standard rammer (11 bit </w:t>
+      </w:r>
+      <w:proofErr w:type="spellStart"/>
+      <w:r>
+        <w:t>ID’er</w:t>
+      </w:r>
+      <w:proofErr w:type="spellEnd"/>
+      <w:r>
+        <w:t xml:space="preserve">) eller utvidede rammer (29 bit </w:t>
+      </w:r>
+      <w:proofErr w:type="spellStart"/>
+      <w:r>
+        <w:t>ID’er</w:t>
+      </w:r>
+      <w:proofErr w:type="spellEnd"/>
+      <w:r>
+        <w:t>). En 11 bits ID vil si at vi har 2</w:t>
+      </w:r>
+      <w:r>
+        <w:rPr>
+          <w:vertAlign w:val="superscript"/>
+        </w:rPr>
+        <w:t>11</w:t>
+      </w:r>
+      <w:r>
+        <w:t xml:space="preserve"> = 2048 mulige </w:t>
+      </w:r>
+      <w:proofErr w:type="spellStart"/>
+      <w:r>
+        <w:t>ID’er</w:t>
+      </w:r>
+      <w:proofErr w:type="spellEnd"/>
+      <w:r>
+        <w:t>, en 29 bits ID vil si 2</w:t>
+      </w:r>
+      <w:r>
+        <w:rPr>
+          <w:vertAlign w:val="superscript"/>
+        </w:rPr>
+        <w:t>29</w:t>
+      </w:r>
+      <w:r>
+        <w:t xml:space="preserve"> = </w:t>
+      </w:r>
+      <w:r>
+        <w:t>536</w:t>
+      </w:r>
+      <w:r>
+        <w:t xml:space="preserve"> </w:t>
+      </w:r>
+      <w:r>
+        <w:t>870</w:t>
+      </w:r>
+      <w:r>
+        <w:t> </w:t>
+      </w:r>
+      <w:r>
+        <w:t>912</w:t>
+      </w:r>
+      <w:r>
+        <w:t xml:space="preserve"> mulige </w:t>
+      </w:r>
+      <w:proofErr w:type="spellStart"/>
+      <w:r>
+        <w:t>ID’er</w:t>
+      </w:r>
+      <w:proofErr w:type="spellEnd"/>
+      <w:sdt>
+        <w:sdtPr>
+          <w:id w:val="1595051358"/>
+          <w:citation/>
+        </w:sdtPr>
+        <w:sdtContent>
+          <w:r>
+            <w:fldChar w:fldCharType="begin"/>
+          </w:r>
+          <w:r>
+            <w:instrText xml:space="preserve"> CITATION www17 \l 1044 </w:instrText>
+          </w:r>
+          <w:r>
+            <w:fldChar w:fldCharType="separate"/>
+          </w:r>
+          <w:r>
+            <w:rPr>
+              <w:noProof/>
+            </w:rPr>
+            <w:t xml:space="preserve"> </w:t>
+          </w:r>
+          <w:r>
+            <w:rPr>
+              <w:noProof/>
+            </w:rPr>
+            <w:t>[9]</w:t>
+          </w:r>
+          <w:r>
+            <w:fldChar w:fldCharType="end"/>
+          </w:r>
+        </w:sdtContent>
+      </w:sdt>
+      <w:r>
+        <w:t>. På grunn av at vi kun skal ha ett lite nettverk velger vi å bruke standard rammer.</w:t>
+      </w:r>
+      <w:r>
+        <w:t xml:space="preserve"> CAN-bus fungerer slik at meldingene prioriteres ut i fra </w:t>
+      </w:r>
+      <w:proofErr w:type="spellStart"/>
+      <w:r>
+        <w:t>ID’en</w:t>
+      </w:r>
+      <w:proofErr w:type="spellEnd"/>
+      <w:r>
+        <w:t>, hvis meldingen har en lav ID vil den prioriteres over en melding men høy ID</w:t>
+      </w:r>
+      <w:r>
+        <w:t>.</w:t>
+      </w:r>
+    </w:p>
+    <w:p>
+      <w:pPr>
+        <w:pStyle w:val="Overskrift2"/>
+      </w:pPr>
+      <w:bookmarkStart w:id="18" w:name="_Toc498522806"/>
+      <w:r>
+        <w:t>Sende CAN-meldinger</w:t>
+      </w:r>
+      <w:bookmarkEnd w:id="18"/>
+    </w:p>
+    <w:p>
       <w:r>
         <w:t xml:space="preserve">Vi fikk noen problemer med å skrive verdier fra akselerometeret ut på CAN-nettverket. Når vi prøvde å sende hele meldingen med all dataen til akselerasjonen, så ville PcanView kun ta </w:t>
       </w:r>
@@ -6225,20 +8712,68 @@
         <w:t xml:space="preserve"> et par</w:t>
       </w:r>
       <w:r>
-        <w:t xml:space="preserve"> meldinger før den tok imot to meldinger som kom opp som «RTR», eller «retry». </w:t>
-      </w:r>
-      <w:r>
-        <w:t xml:space="preserve">Antallet meldinger vi klarte å sende varierte i fra null til maks ti. Etter å ha prøvd litt forskjellig fant vi ut at hvis vi reduserte antallet bytes vi tok med i «outMsg.buf» til 5, så kunne vi motta mange flere meldinger før fikk to «meldinger». Vi kunne da sende mellom 30 og 150 meldinger, det så ut som </w:t>
+        <w:t xml:space="preserve"> meldinger før den tok imot to meldinger som kom opp som «RTR», eller «</w:t>
+      </w:r>
+      <w:proofErr w:type="spellStart"/>
+      <w:r>
+        <w:t>retry</w:t>
+      </w:r>
+      <w:proofErr w:type="spellEnd"/>
+      <w:r>
+        <w:t xml:space="preserve">». </w:t>
+      </w:r>
+      <w:r>
+        <w:t>Antallet meldinger vi klarte å sende varierte i fra null til maks ti. Etter å ha prøvd litt forskjellig fant vi ut at hvis vi reduserte antallet bytes vi tok med i «</w:t>
+      </w:r>
+      <w:proofErr w:type="spellStart"/>
+      <w:r>
+        <w:t>outMsg.buf</w:t>
+      </w:r>
+      <w:proofErr w:type="spellEnd"/>
+      <w:r>
+        <w:t xml:space="preserve">» til 5, så kunne vi motta mange flere meldinger før fikk to «meldinger». Vi kunne da sende mellom 30 og 150 meldinger, det så ut som </w:t>
       </w:r>
       <w:r>
         <w:rPr>
           <w:highlight w:val="yellow"/>
           <w:u w:val="single"/>
         </w:rPr>
-        <w:t>figur zz</w:t>
-      </w:r>
+        <w:t xml:space="preserve">figur </w:t>
+      </w:r>
+      <w:proofErr w:type="spellStart"/>
+      <w:r>
+        <w:rPr>
+          <w:highlight w:val="yellow"/>
+          <w:u w:val="single"/>
+        </w:rPr>
+        <w:t>zz</w:t>
+      </w:r>
+      <w:proofErr w:type="spellEnd"/>
       <w:r>
         <w:t>.</w:t>
+      </w:r>
+    </w:p>
+    <w:p>
+      <w:pPr>
+        <w:pStyle w:val="Bildetekst"/>
+        <w:keepNext/>
+        <w:rPr>
+          <w:i w:val="0"/>
+        </w:rPr>
+      </w:pPr>
+      <w:proofErr w:type="spellStart"/>
+      <w:r>
+        <w:rPr>
+          <w:i w:val="0"/>
+        </w:rPr>
+        <w:t>Retry</w:t>
+      </w:r>
+      <w:proofErr w:type="spellEnd"/>
+      <w:r>
+        <w:rPr>
+          <w:i w:val="0"/>
+        </w:rPr>
+        <w:t xml:space="preserve"> meldingene vi fikk i PcanView</w:t>
       </w:r>
     </w:p>
     <w:p>
@@ -6262,7 +8797,7 @@
                     <pic:cNvPicPr/>
                   </pic:nvPicPr>
                   <pic:blipFill>
-                    <a:blip r:embed="rId21"/>
+                    <a:blip r:embed="rId22"/>
                     <a:stretch>
                       <a:fillRect/>
                     </a:stretch>
@@ -6288,13 +8823,315 @@
         <w:t>Vi mottok fortsatt data med lengde 6 bytes, men den siste byten var som oftest 0x00.</w:t>
       </w:r>
       <w:r>
-        <w:t xml:space="preserve"> Vi klarte ikke eliminere feilen, så vi regner med at det enten har noe med støy å gjøre, eller så er det en dårlig kobling.</w:t>
-      </w:r>
+        <w:t xml:space="preserve"> </w:t>
+      </w:r>
+      <w:r>
+        <w:t xml:space="preserve">Vi sjekket termineringsmotstanden til Dual CAN-bus adapteren og den var i orden </w:t>
+      </w:r>
+      <w:r>
+        <w:rPr>
+          <w:highlight w:val="yellow"/>
+          <w:u w:val="single"/>
+        </w:rPr>
+        <w:t>(figur)</w:t>
+      </w:r>
+      <w:r>
+        <w:t>. Vi testet også å kjøre programmet uten IMU-brettet tilkoblet, men vi fikk samme resultater bare uten gyroverdiene.</w:t>
+      </w:r>
+    </w:p>
+    <w:p>
+      <w:pPr>
+        <w:pStyle w:val="Bildetekst"/>
+        <w:keepNext/>
+        <w:rPr>
+          <w:i w:val="0"/>
+        </w:rPr>
+      </w:pPr>
+      <w:r>
+        <w:rPr>
+          <w:noProof/>
+        </w:rPr>
+        <w:lastRenderedPageBreak/>
+        <mc:AlternateContent>
+          <mc:Choice Requires="wps">
+            <w:drawing>
+              <wp:anchor distT="0" distB="0" distL="114300" distR="114300" simplePos="0" relativeHeight="251678720" behindDoc="1" locked="0" layoutInCell="1" allowOverlap="1" wp14:anchorId="3B9CCFA5" wp14:editId="7194ADBF">
+                <wp:simplePos x="0" y="0"/>
+                <wp:positionH relativeFrom="column">
+                  <wp:posOffset>2931160</wp:posOffset>
+                </wp:positionH>
+                <wp:positionV relativeFrom="paragraph">
+                  <wp:posOffset>10160</wp:posOffset>
+                </wp:positionV>
+                <wp:extent cx="2910840" cy="457200"/>
+                <wp:effectExtent l="0" t="0" r="3810" b="0"/>
+                <wp:wrapTight wrapText="bothSides">
+                  <wp:wrapPolygon edited="0">
+                    <wp:start x="0" y="0"/>
+                    <wp:lineTo x="0" y="20700"/>
+                    <wp:lineTo x="21487" y="20700"/>
+                    <wp:lineTo x="21487" y="0"/>
+                    <wp:lineTo x="0" y="0"/>
+                  </wp:wrapPolygon>
+                </wp:wrapTight>
+                <wp:docPr id="53" name="Tekstboks 53"/>
+                <wp:cNvGraphicFramePr/>
+                <a:graphic xmlns:a="http://schemas.openxmlformats.org/drawingml/2006/main">
+                  <a:graphicData uri="http://schemas.microsoft.com/office/word/2010/wordprocessingShape">
+                    <wps:wsp>
+                      <wps:cNvSpPr txBox="1"/>
+                      <wps:spPr>
+                        <a:xfrm>
+                          <a:off x="0" y="0"/>
+                          <a:ext cx="2910840" cy="457200"/>
+                        </a:xfrm>
+                        <a:prstGeom prst="rect">
+                          <a:avLst/>
+                        </a:prstGeom>
+                        <a:solidFill>
+                          <a:prstClr val="white"/>
+                        </a:solidFill>
+                        <a:ln>
+                          <a:noFill/>
+                        </a:ln>
+                      </wps:spPr>
+                      <wps:txbx>
+                        <w:txbxContent>
+                          <w:p>
+                            <w:pPr>
+                              <w:pStyle w:val="Bildetekst"/>
+                              <w:rPr>
+                                <w:i w:val="0"/>
+                                <w:noProof/>
+                              </w:rPr>
+                            </w:pPr>
+                            <w:r>
+                              <w:rPr>
+                                <w:i w:val="0"/>
+                              </w:rPr>
+                              <w:t>Oppkobling av krets</w:t>
+                            </w:r>
+                          </w:p>
+                        </w:txbxContent>
+                      </wps:txbx>
+                      <wps:bodyPr rot="0" spcFirstLastPara="0" vertOverflow="overflow" horzOverflow="overflow" vert="horz" wrap="square" lIns="0" tIns="0" rIns="0" bIns="0" numCol="1" spcCol="0" rtlCol="0" fromWordArt="0" anchor="t" anchorCtr="0" forceAA="0" compatLnSpc="1">
+                        <a:prstTxWarp prst="textNoShape">
+                          <a:avLst/>
+                        </a:prstTxWarp>
+                        <a:noAutofit/>
+                      </wps:bodyPr>
+                    </wps:wsp>
+                  </a:graphicData>
+                </a:graphic>
+              </wp:anchor>
+            </w:drawing>
+          </mc:Choice>
+          <mc:Fallback>
+            <w:pict>
+              <v:shape w14:anchorId="3B9CCFA5" id="Tekstboks 53" o:spid="_x0000_s1061" type="#_x0000_t202" style="position:absolute;margin-left:230.8pt;margin-top:.8pt;width:229.2pt;height:36pt;z-index:-251637760;visibility:visible;mso-wrap-style:square;mso-wrap-distance-left:9pt;mso-wrap-distance-top:0;mso-wrap-distance-right:9pt;mso-wrap-distance-bottom:0;mso-position-horizontal:absolute;mso-position-horizontal-relative:text;mso-position-vertical:absolute;mso-position-vertical-relative:text;v-text-anchor:top" o:gfxdata="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" stroked="f">
+                <v:textbox inset="0,0,0,0">
+                  <w:txbxContent>
+                    <w:p>
+                      <w:pPr>
+                        <w:pStyle w:val="Bildetekst"/>
+                        <w:rPr>
+                          <w:i w:val="0"/>
+                          <w:noProof/>
+                        </w:rPr>
+                      </w:pPr>
+                      <w:r>
+                        <w:rPr>
+                          <w:i w:val="0"/>
+                        </w:rPr>
+                        <w:t>Oppkobling av krets</w:t>
+                      </w:r>
+                    </w:p>
+                  </w:txbxContent>
+                </v:textbox>
+                <w10:wrap type="tight"/>
+              </v:shape>
+            </w:pict>
+          </mc:Fallback>
+        </mc:AlternateContent>
+      </w:r>
+      <w:r>
+        <w:rPr>
+          <w:i w:val="0"/>
+        </w:rPr>
+        <w:t>Sjekker termineringsmotstanden i Dual CAN-bus adapteren</w:t>
+      </w:r>
+    </w:p>
+    <w:p>
+      <w:pPr>
+        <w:rPr>
+          <w:noProof/>
+        </w:rPr>
+      </w:pPr>
+      <w:r>
+        <w:rPr>
+          <w:noProof/>
+        </w:rPr>
+        <w:drawing>
+          <wp:anchor distT="0" distB="0" distL="114300" distR="114300" simplePos="0" relativeHeight="251679744" behindDoc="1" locked="0" layoutInCell="1" allowOverlap="1" wp14:anchorId="20C0BB30" wp14:editId="33F73A14">
+            <wp:simplePos x="0" y="0"/>
+            <wp:positionH relativeFrom="margin">
+              <wp:posOffset>2931160</wp:posOffset>
+            </wp:positionH>
+            <wp:positionV relativeFrom="paragraph">
+              <wp:posOffset>7620</wp:posOffset>
+            </wp:positionV>
+            <wp:extent cx="2910840" cy="1473200"/>
+            <wp:effectExtent l="0" t="0" r="7620" b="5715"/>
+            <wp:wrapTight wrapText="bothSides">
+              <wp:wrapPolygon edited="0">
+                <wp:start x="0" y="0"/>
+                <wp:lineTo x="0" y="21403"/>
+                <wp:lineTo x="21515" y="21403"/>
+                <wp:lineTo x="21515" y="0"/>
+                <wp:lineTo x="0" y="0"/>
+              </wp:wrapPolygon>
+            </wp:wrapTight>
+            <wp:docPr id="51" name="Bilde 51" descr="C:\Users\halva\AppData\Local\Microsoft\Windows\INetCache\Content.Word\UNADJUSTEDNONRAW_thumb_63e.jpg"/>
+            <wp:cNvGraphicFramePr>
+              <a:graphicFrameLocks xmlns:a="http://schemas.openxmlformats.org/drawingml/2006/main" noChangeAspect="1"/>
+            </wp:cNvGraphicFramePr>
+            <a:graphic xmlns:a="http://schemas.openxmlformats.org/drawingml/2006/main">
+              <a:graphicData uri="http://schemas.openxmlformats.org/drawingml/2006/picture">
+                <pic:pic xmlns:pic="http://schemas.openxmlformats.org/drawingml/2006/picture">
+                  <pic:nvPicPr>
+                    <pic:cNvPr id="0" name="Picture 3" descr="C:\Users\halva\AppData\Local\Microsoft\Windows\INetCache\Content.Word\UNADJUSTEDNONRAW_thumb_63e.jpg"/>
+                    <pic:cNvPicPr>
+                      <a:picLocks noChangeAspect="1" noChangeArrowheads="1"/>
+                    </pic:cNvPicPr>
+                  </pic:nvPicPr>
+                  <pic:blipFill rotWithShape="1">
+                    <a:blip r:embed="rId23" cstate="print">
+                      <a:extLst>
+                        <a:ext uri="{28A0092B-C50C-407E-A947-70E740481C1C}">
+                          <a14:useLocalDpi xmlns:a14="http://schemas.microsoft.com/office/drawing/2010/main" val="0"/>
+                        </a:ext>
+                      </a:extLst>
+                    </a:blip>
+                    <a:srcRect t="38425" b="23611"/>
+                    <a:stretch/>
+                  </pic:blipFill>
+                  <pic:spPr bwMode="auto">
+                    <a:xfrm>
+                      <a:off x="0" y="0"/>
+                      <a:ext cx="2910840" cy="1473200"/>
+                    </a:xfrm>
+                    <a:prstGeom prst="rect">
+                      <a:avLst/>
+                    </a:prstGeom>
+                    <a:noFill/>
+                    <a:ln>
+                      <a:noFill/>
+                    </a:ln>
+                    <a:extLst>
+                      <a:ext uri="{53640926-AAD7-44D8-BBD7-CCE9431645EC}">
+                        <a14:shadowObscured xmlns:a14="http://schemas.microsoft.com/office/drawing/2010/main"/>
+                      </a:ext>
+                    </a:extLst>
+                  </pic:spPr>
+                </pic:pic>
+              </a:graphicData>
+            </a:graphic>
+            <wp14:sizeRelH relativeFrom="margin">
+              <wp14:pctWidth>0</wp14:pctWidth>
+            </wp14:sizeRelH>
+            <wp14:sizeRelV relativeFrom="margin">
+              <wp14:pctHeight>0</wp14:pctHeight>
+            </wp14:sizeRelV>
+          </wp:anchor>
+        </w:drawing>
+      </w:r>
+      <w:r>
+        <w:rPr>
+          <w:noProof/>
+        </w:rPr>
+        <w:drawing>
+          <wp:inline distT="0" distB="0" distL="0" distR="0" wp14:anchorId="406A4B8F" wp14:editId="0D567AA5">
+            <wp:extent cx="2492907" cy="2796817"/>
+            <wp:effectExtent l="318" t="0" r="3492" b="3493"/>
+            <wp:docPr id="50" name="Bilde 50" descr="C:\Users\halva\AppData\Local\Microsoft\Windows\INetCache\Content.Word\UNADJUSTEDNONRAW_thumb_63f.jpg"/>
+            <wp:cNvGraphicFramePr>
+              <a:graphicFrameLocks xmlns:a="http://schemas.openxmlformats.org/drawingml/2006/main" noChangeAspect="1"/>
+            </wp:cNvGraphicFramePr>
+            <a:graphic xmlns:a="http://schemas.openxmlformats.org/drawingml/2006/main">
+              <a:graphicData uri="http://schemas.openxmlformats.org/drawingml/2006/picture">
+                <pic:pic xmlns:pic="http://schemas.openxmlformats.org/drawingml/2006/picture">
+                  <pic:nvPicPr>
+                    <pic:cNvPr id="0" name="Picture 1" descr="C:\Users\halva\AppData\Local\Microsoft\Windows\INetCache\Content.Word\UNADJUSTEDNONRAW_thumb_63f.jpg"/>
+                    <pic:cNvPicPr>
+                      <a:picLocks noChangeAspect="1" noChangeArrowheads="1"/>
+                    </pic:cNvPicPr>
+                  </pic:nvPicPr>
+                  <pic:blipFill rotWithShape="1">
+                    <a:blip r:embed="rId24" cstate="print">
+                      <a:extLst>
+                        <a:ext uri="{28A0092B-C50C-407E-A947-70E740481C1C}">
+                          <a14:useLocalDpi xmlns:a14="http://schemas.microsoft.com/office/drawing/2010/main" val="0"/>
+                        </a:ext>
+                      </a:extLst>
+                    </a:blip>
+                    <a:srcRect l="6116" t="21188" r="5529" b="4480"/>
+                    <a:stretch/>
+                  </pic:blipFill>
+                  <pic:spPr bwMode="auto">
+                    <a:xfrm rot="16200000">
+                      <a:off x="0" y="0"/>
+                      <a:ext cx="2504953" cy="2810331"/>
+                    </a:xfrm>
+                    <a:prstGeom prst="rect">
+                      <a:avLst/>
+                    </a:prstGeom>
+                    <a:noFill/>
+                    <a:ln>
+                      <a:noFill/>
+                    </a:ln>
+                    <a:extLst>
+                      <a:ext uri="{53640926-AAD7-44D8-BBD7-CCE9431645EC}">
+                        <a14:shadowObscured xmlns:a14="http://schemas.microsoft.com/office/drawing/2010/main"/>
+                      </a:ext>
+                    </a:extLst>
+                  </pic:spPr>
+                </pic:pic>
+              </a:graphicData>
+            </a:graphic>
+          </wp:inline>
+        </w:drawing>
+      </w:r>
+    </w:p>
+    <w:p>
+      <w:r>
+        <w:t>Vi klarte ikke eliminere feilen, så vi regner med at det enten har noe med støy å gjøre, eller så er det en dårlig kobling.</w:t>
+      </w:r>
+    </w:p>
+    <w:p>
       <w:r>
         <w:br w:type="page"/>
       </w:r>
     </w:p>
-    <w:bookmarkStart w:id="7" w:name="_Toc498463127" w:displacedByCustomXml="next"/>
+    <w:p>
+      <w:pPr>
+        <w:pStyle w:val="Overskrift1"/>
+      </w:pPr>
+      <w:r>
+        <w:lastRenderedPageBreak/>
+        <w:t>Resultat</w:t>
+      </w:r>
+    </w:p>
+    <w:p>
+      <w:r>
+        <w:t xml:space="preserve">Vi </w:t>
+      </w:r>
+      <w:r>
+        <w:br w:type="page"/>
+      </w:r>
+      <w:bookmarkStart w:id="19" w:name="_GoBack"/>
+      <w:bookmarkEnd w:id="19"/>
+    </w:p>
+    <w:bookmarkStart w:id="20" w:name="_Toc498522808" w:displacedByCustomXml="next"/>
     <w:sdt>
       <w:sdtPr>
         <w:rPr>
@@ -6318,7 +9155,7 @@
           <w:r>
             <w:t>Kilder</w:t>
           </w:r>
-          <w:bookmarkEnd w:id="7"/>
+          <w:bookmarkEnd w:id="20"/>
         </w:p>
         <w:sdt>
           <w:sdtPr>
@@ -6360,7 +9197,7 @@
               </w:tblGrid>
               <w:tr>
                 <w:trPr>
-                  <w:divId w:val="482893859"/>
+                  <w:divId w:val="1454785218"/>
                   <w:tblCellSpacing w:w="15" w:type="dxa"/>
                 </w:trPr>
                 <w:tc>
@@ -6401,14 +9238,14 @@
                       <w:rPr>
                         <w:noProof/>
                       </w:rPr>
-                      <w:t>Tindie, «www.tindie.com,» Tindie, INC, 2017. [Internett]. Available: https://www.tindie.com/products/Fusion/dual-can-bus-adapter-for-teensy-35-36/. [Funnet 6 November 2017].</w:t>
+                      <w:t>«www.pjcr.com,» PJCR, [Internett]. Available: https://www.pjrc.com/teensy/teensyduino.html. [Funnet 30 Oktober 2017].</w:t>
                     </w:r>
                   </w:p>
                 </w:tc>
               </w:tr>
               <w:tr>
                 <w:trPr>
-                  <w:divId w:val="482893859"/>
+                  <w:divId w:val="1454785218"/>
                   <w:tblCellSpacing w:w="15" w:type="dxa"/>
                 </w:trPr>
                 <w:tc>
@@ -6448,20 +9285,20 @@
                         <w:noProof/>
                         <w:lang w:val="en-US"/>
                       </w:rPr>
-                      <w:t xml:space="preserve">Texas Instruments, «www.ti.com,» Texas Instruments, Juli 2015. </w:t>
+                      <w:t xml:space="preserve">c. m. p. t. t. F. P. b. teachop, 1 August 2017. </w:t>
                     </w:r>
                     <w:r>
                       <w:rPr>
                         <w:noProof/>
                       </w:rPr>
-                      <w:t>[Internett]. Available: http://www.ti.com/lit/ds/symlink/sn65hvd230.pdf. [Funnet 31 Oktober 2017].</w:t>
+                      <w:t>[Internett]. Available: https://github.com/collin80/FlexCAN_Library/. [Funnet 30 Oktober 2017].</w:t>
                     </w:r>
                   </w:p>
                 </w:tc>
               </w:tr>
               <w:tr>
                 <w:trPr>
-                  <w:divId w:val="482893859"/>
+                  <w:divId w:val="1454785218"/>
                   <w:tblCellSpacing w:w="15" w:type="dxa"/>
                 </w:trPr>
                 <w:tc>
@@ -6500,14 +9337,14 @@
                       <w:rPr>
                         <w:noProof/>
                       </w:rPr>
-                      <w:t>«www.peak-system.com,» PEAK-System Technik GmbH, 26 Oktober 2017. [Internett]. Available: https://www.peak-system.com/PCAN-USB-FD.365.0.html?&amp;L=1. [Funnet 30 Oktober 2017].</w:t>
+                      <w:t>Tindie, «www.tindie.com,» Tindie, INC, 2017. [Internett]. Available: https://www.tindie.com/products/Fusion/dual-can-bus-adapter-for-teensy-35-36/. [Funnet 6 November 2017].</w:t>
                     </w:r>
                   </w:p>
                 </w:tc>
               </w:tr>
               <w:tr>
                 <w:trPr>
-                  <w:divId w:val="482893859"/>
+                  <w:divId w:val="1454785218"/>
                   <w:tblCellSpacing w:w="15" w:type="dxa"/>
                 </w:trPr>
                 <w:tc>
@@ -6545,15 +9382,22 @@
                     <w:r>
                       <w:rPr>
                         <w:noProof/>
+                        <w:lang w:val="en-US"/>
                       </w:rPr>
-                      <w:t>PEAK-SYSTEM, «www.peak-system.com,» 27 Januar 2017. [Internett]. Available: https://www.peak-system.com/produktcd/Pdf/English/PCAN-USB_UserMan_eng.pdf. [Funnet 30 Oktober 2017].</w:t>
+                      <w:t xml:space="preserve">Texas Instruments, «www.ti.com,» Texas Instruments, Juli 2015. </w:t>
+                    </w:r>
+                    <w:r>
+                      <w:rPr>
+                        <w:noProof/>
+                      </w:rPr>
+                      <w:t>[Internett]. Available: http://www.ti.com/lit/ds/symlink/sn65hvd230.pdf. [Funnet 31 Oktober 2017].</w:t>
                     </w:r>
                   </w:p>
                 </w:tc>
               </w:tr>
               <w:tr>
                 <w:trPr>
-                  <w:divId w:val="482893859"/>
+                  <w:divId w:val="1454785218"/>
                   <w:tblCellSpacing w:w="15" w:type="dxa"/>
                 </w:trPr>
                 <w:tc>
@@ -6591,22 +9435,15 @@
                     <w:r>
                       <w:rPr>
                         <w:noProof/>
-                        <w:lang w:val="en-US"/>
                       </w:rPr>
-                      <w:t xml:space="preserve">«www.manual.xanalyser.com,» Warwick Control Technologies, 24 Januar 2017. </w:t>
-                    </w:r>
-                    <w:r>
-                      <w:rPr>
-                        <w:noProof/>
-                      </w:rPr>
-                      <w:t>[Internett]. Available: https://manual.xanalyser.com/CAN%20Frame%20Message%20Format.html. [Funnet 13 November 2017].</w:t>
+                      <w:t>«www.peak-system.com,» PEAK-System Technik GmbH, 26 Oktober 2017. [Internett]. Available: https://www.peak-system.com/PCAN-USB-FD.365.0.html?&amp;L=1. [Funnet 30 Oktober 2017].</w:t>
                     </w:r>
                   </w:p>
                 </w:tc>
               </w:tr>
               <w:tr>
                 <w:trPr>
-                  <w:divId w:val="482893859"/>
+                  <w:divId w:val="1454785218"/>
                   <w:tblCellSpacing w:w="15" w:type="dxa"/>
                 </w:trPr>
                 <w:tc>
@@ -6644,22 +9481,15 @@
                     <w:r>
                       <w:rPr>
                         <w:noProof/>
-                        <w:lang w:val="en-US"/>
                       </w:rPr>
-                      <w:t xml:space="preserve">«www.pjcr.com,» Freescale Semiconductor, Inc, 2 Mai 2015. </w:t>
-                    </w:r>
-                    <w:r>
-                      <w:rPr>
-                        <w:noProof/>
-                      </w:rPr>
-                      <w:t>[Internett]. Available: https://www.pjrc.com/teensy/K66P144M180SF5RMV2.pdf. [Funnet 14 November 2017].</w:t>
+                      <w:t>PEAK-SYSTEM, «www.peak-system.com,» 27 Januar 2017. [Internett]. Available: https://www.peak-system.com/produktcd/Pdf/English/PCAN-USB_UserMan_eng.pdf. [Funnet 30 Oktober 2017].</w:t>
                     </w:r>
                   </w:p>
                 </w:tc>
               </w:tr>
               <w:tr>
                 <w:trPr>
-                  <w:divId w:val="482893859"/>
+                  <w:divId w:val="1454785218"/>
                   <w:tblCellSpacing w:w="15" w:type="dxa"/>
                 </w:trPr>
                 <w:tc>
@@ -6697,15 +9527,22 @@
                     <w:r>
                       <w:rPr>
                         <w:noProof/>
+                        <w:lang w:val="en-US"/>
                       </w:rPr>
-                      <w:t>T. O. Fredericks, 25 Juli 2014. [Internett]. Available: https://www.pjrc.com/teensy/td_libs_Metro.html. [Funnet 6 November 2017].</w:t>
+                      <w:t xml:space="preserve">«www.pjcr.com,» Freescale Semiconductor, Inc, 2 Mai 2015. </w:t>
+                    </w:r>
+                    <w:r>
+                      <w:rPr>
+                        <w:noProof/>
+                      </w:rPr>
+                      <w:t>[Internett]. Available: https://www.pjrc.com/teensy/K66P144M180SF5RMV2.pdf. [Funnet 14 November 2017].</w:t>
                     </w:r>
                   </w:p>
                 </w:tc>
               </w:tr>
               <w:tr>
                 <w:trPr>
-                  <w:divId w:val="482893859"/>
+                  <w:divId w:val="1454785218"/>
                   <w:tblCellSpacing w:w="15" w:type="dxa"/>
                 </w:trPr>
                 <w:tc>
@@ -6743,15 +9580,61 @@
                     <w:r>
                       <w:rPr>
                         <w:noProof/>
+                      </w:rPr>
+                      <w:t>T. O. Fredericks, 25 Juli 2014. [Internett]. Available: https://www.pjrc.com/teensy/td_libs_Metro.html. [Funnet 6 November 2017].</w:t>
+                    </w:r>
+                  </w:p>
+                </w:tc>
+              </w:tr>
+              <w:tr>
+                <w:trPr>
+                  <w:divId w:val="1454785218"/>
+                  <w:tblCellSpacing w:w="15" w:type="dxa"/>
+                </w:trPr>
+                <w:tc>
+                  <w:tcPr>
+                    <w:tcW w:w="50" w:type="pct"/>
+                    <w:hideMark/>
+                  </w:tcPr>
+                  <w:p>
+                    <w:pPr>
+                      <w:pStyle w:val="Bibliografi"/>
+                      <w:rPr>
+                        <w:noProof/>
+                      </w:rPr>
+                    </w:pPr>
+                    <w:r>
+                      <w:rPr>
+                        <w:noProof/>
+                      </w:rPr>
+                      <w:t xml:space="preserve">[9] </w:t>
+                    </w:r>
+                  </w:p>
+                </w:tc>
+                <w:tc>
+                  <w:tcPr>
+                    <w:tcW w:w="0" w:type="auto"/>
+                    <w:hideMark/>
+                  </w:tcPr>
+                  <w:p>
+                    <w:pPr>
+                      <w:pStyle w:val="Bibliografi"/>
+                      <w:rPr>
+                        <w:noProof/>
+                      </w:rPr>
+                    </w:pPr>
+                    <w:r>
+                      <w:rPr>
+                        <w:noProof/>
                         <w:lang w:val="en-US"/>
                       </w:rPr>
-                      <w:t xml:space="preserve">c. m. p. t. t. F. P. b. teachop, 1 August 2017. </w:t>
+                      <w:t xml:space="preserve">«www.manual.xanalyser.com,» Warwick Control Technologies, 24 Januar 2017. </w:t>
                     </w:r>
                     <w:r>
                       <w:rPr>
                         <w:noProof/>
                       </w:rPr>
-                      <w:t>[Internett]. Available: https://github.com/collin80/FlexCAN_Library/. [Funnet 30 Oktober 2017].</w:t>
+                      <w:t>[Internett]. Available: https://manual.xanalyser.com/CAN%20Frame%20Message%20Format.html. [Funnet 13 November 2017].</w:t>
                     </w:r>
                   </w:p>
                 </w:tc>
@@ -6759,7 +9642,7 @@
             </w:tbl>
             <w:p>
               <w:pPr>
-                <w:divId w:val="482893859"/>
+                <w:divId w:val="1454785218"/>
                 <w:rPr>
                   <w:rFonts w:eastAsia="Times New Roman"/>
                   <w:noProof/>
@@ -6779,11 +9662,9 @@
         </w:sdt>
       </w:sdtContent>
     </w:sdt>
-    <w:p/>
-    <w:p/>
     <w:sectPr>
-      <w:headerReference w:type="default" r:id="rId22"/>
-      <w:footerReference w:type="default" r:id="rId23"/>
+      <w:headerReference w:type="default" r:id="rId25"/>
+      <w:footerReference w:type="default" r:id="rId26"/>
       <w:pgSz w:w="11906" w:h="16838"/>
       <w:pgMar w:top="1440" w:right="1440" w:bottom="1440" w:left="1440" w:header="708" w:footer="708" w:gutter="0"/>
       <w:pgNumType w:start="0"/>
@@ -6849,7 +9730,7 @@
           <w:rPr>
             <w:noProof/>
           </w:rPr>
-          <w:t>2</w:t>
+          <w:t>12</w:t>
         </w:r>
         <w:r>
           <w:fldChar w:fldCharType="end"/>
@@ -6972,7 +9853,21 @@
       <w:rPr>
         <w:lang w:val="en-US"/>
       </w:rPr>
-      <w:t>MAS 234 – Arduino / Teensy og CAN-bus</w:t>
+      <w:t xml:space="preserve">MAS 234 – Arduino / Teensy </w:t>
+    </w:r>
+    <w:proofErr w:type="spellStart"/>
+    <w:r>
+      <w:rPr>
+        <w:lang w:val="en-US"/>
+      </w:rPr>
+      <w:t>og</w:t>
+    </w:r>
+    <w:proofErr w:type="spellEnd"/>
+    <w:r>
+      <w:rPr>
+        <w:lang w:val="en-US"/>
+      </w:rPr>
+      <w:t xml:space="preserve"> CAN-bus</w:t>
     </w:r>
     <w:r>
       <w:rPr>
@@ -7104,8 +9999,126 @@
       </w:rPr>
     </w:lvl>
   </w:abstractNum>
+  <w:abstractNum w:abstractNumId="1" w15:restartNumberingAfterBreak="0">
+    <w:nsid w:val="64067607"/>
+    <w:multiLevelType w:val="hybridMultilevel"/>
+    <w:tmpl w:val="80026B3C"/>
+    <w:lvl w:ilvl="0" w:tplc="23F28366">
+      <w:numFmt w:val="bullet"/>
+      <w:lvlText w:val="-"/>
+      <w:lvlJc w:val="left"/>
+      <w:pPr>
+        <w:ind w:left="720" w:hanging="360"/>
+      </w:pPr>
+      <w:rPr>
+        <w:rFonts w:ascii="Calibri" w:eastAsiaTheme="minorHAnsi" w:hAnsi="Calibri" w:cs="Calibri" w:hint="default"/>
+        <w:b w:val="0"/>
+        <w:color w:val="auto"/>
+        <w:sz w:val="22"/>
+      </w:rPr>
+    </w:lvl>
+    <w:lvl w:ilvl="1" w:tplc="04090003" w:tentative="1">
+      <w:start w:val="1"/>
+      <w:numFmt w:val="bullet"/>
+      <w:lvlText w:val="o"/>
+      <w:lvlJc w:val="left"/>
+      <w:pPr>
+        <w:ind w:left="1440" w:hanging="360"/>
+      </w:pPr>
+      <w:rPr>
+        <w:rFonts w:ascii="Courier New" w:hAnsi="Courier New" w:cs="Courier New" w:hint="default"/>
+      </w:rPr>
+    </w:lvl>
+    <w:lvl w:ilvl="2" w:tplc="04090005" w:tentative="1">
+      <w:start w:val="1"/>
+      <w:numFmt w:val="bullet"/>
+      <w:lvlText w:val=""/>
+      <w:lvlJc w:val="left"/>
+      <w:pPr>
+        <w:ind w:left="2160" w:hanging="360"/>
+      </w:pPr>
+      <w:rPr>
+        <w:rFonts w:ascii="Wingdings" w:hAnsi="Wingdings" w:hint="default"/>
+      </w:rPr>
+    </w:lvl>
+    <w:lvl w:ilvl="3" w:tplc="04090001" w:tentative="1">
+      <w:start w:val="1"/>
+      <w:numFmt w:val="bullet"/>
+      <w:lvlText w:val=""/>
+      <w:lvlJc w:val="left"/>
+      <w:pPr>
+        <w:ind w:left="2880" w:hanging="360"/>
+      </w:pPr>
+      <w:rPr>
+        <w:rFonts w:ascii="Symbol" w:hAnsi="Symbol" w:hint="default"/>
+      </w:rPr>
+    </w:lvl>
+    <w:lvl w:ilvl="4" w:tplc="04090003" w:tentative="1">
+      <w:start w:val="1"/>
+      <w:numFmt w:val="bullet"/>
+      <w:lvlText w:val="o"/>
+      <w:lvlJc w:val="left"/>
+      <w:pPr>
+        <w:ind w:left="3600" w:hanging="360"/>
+      </w:pPr>
+      <w:rPr>
+        <w:rFonts w:ascii="Courier New" w:hAnsi="Courier New" w:cs="Courier New" w:hint="default"/>
+      </w:rPr>
+    </w:lvl>
+    <w:lvl w:ilvl="5" w:tplc="04090005" w:tentative="1">
+      <w:start w:val="1"/>
+      <w:numFmt w:val="bullet"/>
+      <w:lvlText w:val=""/>
+      <w:lvlJc w:val="left"/>
+      <w:pPr>
+        <w:ind w:left="4320" w:hanging="360"/>
+      </w:pPr>
+      <w:rPr>
+        <w:rFonts w:ascii="Wingdings" w:hAnsi="Wingdings" w:hint="default"/>
+      </w:rPr>
+    </w:lvl>
+    <w:lvl w:ilvl="6" w:tplc="04090001" w:tentative="1">
+      <w:start w:val="1"/>
+      <w:numFmt w:val="bullet"/>
+      <w:lvlText w:val=""/>
+      <w:lvlJc w:val="left"/>
+      <w:pPr>
+        <w:ind w:left="5040" w:hanging="360"/>
+      </w:pPr>
+      <w:rPr>
+        <w:rFonts w:ascii="Symbol" w:hAnsi="Symbol" w:hint="default"/>
+      </w:rPr>
+    </w:lvl>
+    <w:lvl w:ilvl="7" w:tplc="04090003" w:tentative="1">
+      <w:start w:val="1"/>
+      <w:numFmt w:val="bullet"/>
+      <w:lvlText w:val="o"/>
+      <w:lvlJc w:val="left"/>
+      <w:pPr>
+        <w:ind w:left="5760" w:hanging="360"/>
+      </w:pPr>
+      <w:rPr>
+        <w:rFonts w:ascii="Courier New" w:hAnsi="Courier New" w:cs="Courier New" w:hint="default"/>
+      </w:rPr>
+    </w:lvl>
+    <w:lvl w:ilvl="8" w:tplc="04090005" w:tentative="1">
+      <w:start w:val="1"/>
+      <w:numFmt w:val="bullet"/>
+      <w:lvlText w:val=""/>
+      <w:lvlJc w:val="left"/>
+      <w:pPr>
+        <w:ind w:left="6480" w:hanging="360"/>
+      </w:pPr>
+      <w:rPr>
+        <w:rFonts w:ascii="Wingdings" w:hAnsi="Wingdings" w:hint="default"/>
+      </w:rPr>
+    </w:lvl>
+  </w:abstractNum>
   <w:num w:numId="1">
     <w:abstractNumId w:val="0"/>
+  </w:num>
+  <w:num w:numId="2">
+    <w:abstractNumId w:val="1"/>
   </w:num>
 </w:numbering>
 </file>
@@ -7507,6 +10520,7 @@
   <w:style w:type="paragraph" w:default="1" w:styleId="Normal">
     <w:name w:val="Normal"/>
     <w:qFormat/>
+    <w:rsid w:val="004D2A83"/>
   </w:style>
   <w:style w:type="paragraph" w:styleId="Overskrift1">
     <w:name w:val="heading 1"/>
@@ -7578,7 +10592,6 @@
   <w:style w:type="character" w:default="1" w:styleId="Standardskriftforavsnitt">
     <w:name w:val="Default Paragraph Font"/>
     <w:uiPriority w:val="1"/>
-    <w:semiHidden/>
     <w:unhideWhenUsed/>
   </w:style>
   <w:style w:type="table" w:default="1" w:styleId="Vanligtabell">
@@ -7876,6 +10889,19 @@
       <w:sz w:val="24"/>
       <w:szCs w:val="24"/>
     </w:rPr>
+  </w:style>
+  <w:style w:type="paragraph" w:styleId="INNH3">
+    <w:name w:val="toc 3"/>
+    <w:basedOn w:val="Normal"/>
+    <w:next w:val="Normal"/>
+    <w:autoRedefine/>
+    <w:uiPriority w:val="39"/>
+    <w:unhideWhenUsed/>
+    <w:rsid w:val="004D2A83"/>
+    <w:pPr>
+      <w:spacing w:after="100"/>
+      <w:ind w:left="440"/>
+    </w:pPr>
   </w:style>
 </w:styles>
 </file>
@@ -8204,7 +11230,7 @@
       </b:Author>
     </b:Author>
     <b:ProductionCompany>Tindie, INC</b:ProductionCompany>
-    <b:RefOrder>1</b:RefOrder>
+    <b:RefOrder>3</b:RefOrder>
   </b:Source>
   <b:Source>
     <b:Tag>tea17</b:Tag>
@@ -8228,7 +11254,7 @@
         </b:NameList>
       </b:Author>
     </b:Author>
-    <b:RefOrder>8</b:RefOrder>
+    <b:RefOrder>2</b:RefOrder>
   </b:Source>
   <b:Source>
     <b:Tag>PEA17</b:Tag>
@@ -8247,7 +11273,7 @@
         <b:Corporate>PEAK-SYSTEM</b:Corporate>
       </b:Author>
     </b:Author>
-    <b:RefOrder>4</b:RefOrder>
+    <b:RefOrder>6</b:RefOrder>
   </b:Source>
   <b:Source>
     <b:Tag>Tex15</b:Tag>
@@ -8266,7 +11292,7 @@
     <b:MonthAccessed>Oktober</b:MonthAccessed>
     <b:DayAccessed>31</b:DayAccessed>
     <b:URL>http://www.ti.com/lit/ds/symlink/sn65hvd230.pdf</b:URL>
-    <b:RefOrder>2</b:RefOrder>
+    <b:RefOrder>4</b:RefOrder>
   </b:Source>
   <b:Source>
     <b:Tag>17Ok</b:Tag>
@@ -8281,7 +11307,7 @@
     <b:Year>2017</b:Year>
     <b:Month>Oktober</b:Month>
     <b:Day>26</b:Day>
-    <b:RefOrder>3</b:RefOrder>
+    <b:RefOrder>5</b:RefOrder>
   </b:Source>
   <b:Source>
     <b:Tag>www17</b:Tag>
@@ -8296,7 +11322,7 @@
     <b:MonthAccessed>November</b:MonthAccessed>
     <b:DayAccessed>13</b:DayAccessed>
     <b:URL>https://manual.xanalyser.com/CAN%20Frame%20Message%20Format.html</b:URL>
-    <b:RefOrder>5</b:RefOrder>
+    <b:RefOrder>9</b:RefOrder>
   </b:Source>
   <b:Source>
     <b:Tag>www15</b:Tag>
@@ -8311,7 +11337,7 @@
     <b:MonthAccessed>November</b:MonthAccessed>
     <b:DayAccessed>14</b:DayAccessed>
     <b:URL>https://www.pjrc.com/teensy/K66P144M180SF5RMV2.pdf</b:URL>
-    <b:RefOrder>6</b:RefOrder>
+    <b:RefOrder>7</b:RefOrder>
   </b:Source>
   <b:Source>
     <b:Tag>Tho14</b:Tag>
@@ -8335,7 +11361,19 @@
     <b:MonthAccessed>November</b:MonthAccessed>
     <b:DayAccessed>6</b:DayAccessed>
     <b:URL>https://www.pjrc.com/teensy/td_libs_Metro.html</b:URL>
-    <b:RefOrder>7</b:RefOrder>
+    <b:RefOrder>8</b:RefOrder>
+  </b:Source>
+  <b:Source>
+    <b:Tag>www171</b:Tag>
+    <b:SourceType>InternetSite</b:SourceType>
+    <b:Guid>{1C3E7FCD-4CB4-4963-B435-179CB96F65BE}</b:Guid>
+    <b:Title>www.pjcr.com</b:Title>
+    <b:ProductionCompany>PJCR</b:ProductionCompany>
+    <b:YearAccessed>2017</b:YearAccessed>
+    <b:MonthAccessed>Oktober</b:MonthAccessed>
+    <b:DayAccessed>30</b:DayAccessed>
+    <b:URL>https://www.pjrc.com/teensy/teensyduino.html</b:URL>
+    <b:RefOrder>1</b:RefOrder>
   </b:Source>
 </b:Sources>
 </file>
@@ -8349,7 +11387,7 @@
 </file>
 
 <file path=customXml/itemProps2.xml><?xml version="1.0" encoding="utf-8"?>
-<ds:datastoreItem xmlns:ds="http://schemas.openxmlformats.org/officeDocument/2006/customXml" ds:itemID="{0CDBD9D0-8F4E-4BDD-8004-1BB5E92E086F}">
+<ds:datastoreItem xmlns:ds="http://schemas.openxmlformats.org/officeDocument/2006/customXml" ds:itemID="{3C4FA990-514A-4699-A1B5-1B45B8598728}">
   <ds:schemaRefs>
     <ds:schemaRef ds:uri="http://schemas.openxmlformats.org/officeDocument/2006/bibliography"/>
   </ds:schemaRefs>

</xml_diff>